<commit_message>
Added Part V of the document
</commit_message>
<xml_diff>
--- a/Webtek lec.docx
+++ b/Webtek lec.docx
@@ -565,25 +565,7 @@
           <w:sz w:val="24"/>
           <w:szCs w:val="24"/>
         </w:rPr>
-        <w:t xml:space="preserve">BERNARDEZ, </w:t>
-      </w:r>
-      <w:proofErr w:type="spellStart"/>
-      <w:r>
-        <w:rPr>
-          <w:rFonts w:ascii="Courier New" w:eastAsia="Courier New" w:hAnsi="Courier New" w:cs="Courier New"/>
-          <w:sz w:val="24"/>
-          <w:szCs w:val="24"/>
-        </w:rPr>
-        <w:t>Marileus</w:t>
-      </w:r>
-      <w:proofErr w:type="spellEnd"/>
-      <w:r>
-        <w:rPr>
-          <w:rFonts w:ascii="Courier New" w:eastAsia="Courier New" w:hAnsi="Courier New" w:cs="Courier New"/>
-          <w:sz w:val="24"/>
-          <w:szCs w:val="24"/>
-        </w:rPr>
-        <w:t xml:space="preserve"> B.</w:t>
+        <w:t>BERNARDEZ, Marileus B.</w:t>
       </w:r>
     </w:p>
     <w:p>
@@ -841,25 +823,7 @@
           <w:sz w:val="24"/>
           <w:szCs w:val="24"/>
         </w:rPr>
-        <w:t>A worldwide data medium which clients can read and compose through PCs associated with the Web. The term is frequently erroneously ut</w:t>
-      </w:r>
-      <w:bookmarkStart w:id="0" w:name="_GoBack"/>
-      <w:r>
-        <w:rPr>
-          <w:rFonts w:ascii="Courier New" w:eastAsia="Courier New" w:hAnsi="Courier New" w:cs="Courier New"/>
-          <w:sz w:val="24"/>
-          <w:szCs w:val="24"/>
-        </w:rPr>
-        <w:t>i</w:t>
-      </w:r>
-      <w:bookmarkEnd w:id="0"/>
-      <w:r>
-        <w:rPr>
-          <w:rFonts w:ascii="Courier New" w:eastAsia="Courier New" w:hAnsi="Courier New" w:cs="Courier New"/>
-          <w:sz w:val="24"/>
-          <w:szCs w:val="24"/>
-        </w:rPr>
-        <w:t xml:space="preserve">lized as an equivalent word for the Web itself, yet the Internet is an administration that works over the Web, as email does. </w:t>
+        <w:t xml:space="preserve">A worldwide data medium which clients can read and compose through PCs associated with the Web. The term is frequently erroneously utilized as an equivalent word for the Web itself, yet the Internet is an administration that works over the Web, as email does. </w:t>
       </w:r>
     </w:p>
     <w:p>
@@ -913,15 +877,7 @@
           <w:sz w:val="24"/>
           <w:szCs w:val="24"/>
         </w:rPr>
-        <w:t xml:space="preserve"> game plan of web servers that lift especially composed re</w:t>
-      </w:r>
-      <w:r>
-        <w:rPr>
-          <w:rFonts w:ascii="Courier New" w:eastAsia="Courier New" w:hAnsi="Courier New" w:cs="Courier New"/>
-          <w:sz w:val="24"/>
-          <w:szCs w:val="24"/>
-        </w:rPr>
-        <w:t>cords.</w:t>
+        <w:t xml:space="preserve"> game plan of web servers that lift especially composed records.</w:t>
       </w:r>
     </w:p>
     <w:p>
@@ -944,15 +900,7 @@
           <w:sz w:val="24"/>
           <w:szCs w:val="24"/>
         </w:rPr>
-        <w:t>Two most prominent programs individuals utilize is the Google</w:t>
-      </w:r>
-      <w:r>
-        <w:rPr>
-          <w:rFonts w:ascii="Courier New" w:eastAsia="Courier New" w:hAnsi="Courier New" w:cs="Courier New"/>
-          <w:sz w:val="24"/>
-          <w:szCs w:val="24"/>
-        </w:rPr>
-        <w:t xml:space="preserve"> Chrome and the Mozilla Firefox.</w:t>
+        <w:t>Two most prominent programs individuals utilize is the Google Chrome and the Mozilla Firefox.</w:t>
       </w:r>
     </w:p>
     <w:p>
@@ -975,23 +923,7 @@
           <w:sz w:val="24"/>
           <w:szCs w:val="24"/>
         </w:rPr>
-        <w:t>There are a couple of utilizations called Web programs that make it easy to get to the Internet</w:t>
-      </w:r>
-      <w:r>
-        <w:rPr>
-          <w:rFonts w:ascii="Courier New" w:eastAsia="Courier New" w:hAnsi="Courier New" w:cs="Courier New"/>
-          <w:sz w:val="24"/>
-          <w:szCs w:val="24"/>
-        </w:rPr>
-        <w:t>.</w:t>
-      </w:r>
-      <w:r>
-        <w:rPr>
-          <w:rFonts w:ascii="Courier New" w:eastAsia="Courier New" w:hAnsi="Courier New" w:cs="Courier New"/>
-          <w:sz w:val="24"/>
-          <w:szCs w:val="24"/>
-        </w:rPr>
-        <w:t xml:space="preserve"> </w:t>
+        <w:t xml:space="preserve">There are a couple of utilizations called Web programs that make it easy to get to the Internet. </w:t>
       </w:r>
     </w:p>
     <w:p>
@@ -1118,16 +1050,7 @@
           <w:highlight w:val="white"/>
         </w:rPr>
         <w:lastRenderedPageBreak/>
-        <w:t>Internet. Every single aspect of music, movies, television, theater, video games, etc. has b</w:t>
-      </w:r>
-      <w:r>
-        <w:rPr>
-          <w:rFonts w:ascii="Courier New" w:eastAsia="Courier New" w:hAnsi="Courier New" w:cs="Courier New"/>
-          <w:sz w:val="24"/>
-          <w:szCs w:val="24"/>
-          <w:highlight w:val="white"/>
-        </w:rPr>
-        <w:t xml:space="preserve">een greatly affected by the Internet. </w:t>
+        <w:t xml:space="preserve">Internet. Every single aspect of music, movies, television, theater, video games, etc. has been greatly affected by the Internet. </w:t>
       </w:r>
     </w:p>
     <w:p>
@@ -1155,16 +1078,7 @@
           <w:szCs w:val="24"/>
           <w:highlight w:val="white"/>
         </w:rPr>
-        <w:t>Consumers are utilizing the Internet to bring the latest entertainment to them. Gone are the days of renting your favorite VHS tapes in the bulky plastic containers as digital distribution of video games, movies, musi</w:t>
-      </w:r>
-      <w:r>
-        <w:rPr>
-          <w:rFonts w:ascii="Courier New" w:eastAsia="Courier New" w:hAnsi="Courier New" w:cs="Courier New"/>
-          <w:sz w:val="24"/>
-          <w:szCs w:val="24"/>
-          <w:highlight w:val="white"/>
-        </w:rPr>
-        <w:t>c, and television shows is taking off.</w:t>
+        <w:t>Consumers are utilizing the Internet to bring the latest entertainment to them. Gone are the days of renting your favorite VHS tapes in the bulky plastic containers as digital distribution of video games, movies, music, and television shows is taking off.</w:t>
       </w:r>
     </w:p>
     <w:p>
@@ -1192,16 +1106,7 @@
           <w:szCs w:val="24"/>
           <w:highlight w:val="white"/>
         </w:rPr>
-        <w:t>Traditional entertainment outlets like radio and television are forced to reinvent themselves to stay relevant with the use of the Internet. Radio broadcasters offering streaming internet radio and television shows ar</w:t>
-      </w:r>
-      <w:r>
-        <w:rPr>
-          <w:rFonts w:ascii="Courier New" w:eastAsia="Courier New" w:hAnsi="Courier New" w:cs="Courier New"/>
-          <w:sz w:val="24"/>
-          <w:szCs w:val="24"/>
-          <w:highlight w:val="white"/>
-        </w:rPr>
-        <w:t>e advocating the use of a second screen to entertain users by passing data through the Internet to a listener’s mobile device or tablet.</w:t>
+        <w:t>Traditional entertainment outlets like radio and television are forced to reinvent themselves to stay relevant with the use of the Internet. Radio broadcasters offering streaming internet radio and television shows are advocating the use of a second screen to entertain users by passing data through the Internet to a listener’s mobile device or tablet.</w:t>
       </w:r>
     </w:p>
     <w:p>
@@ -1446,26 +1351,33 @@
           <w:sz w:val="24"/>
           <w:szCs w:val="24"/>
         </w:rPr>
-        <w:t>Have you ever thou</w:t>
-      </w:r>
-      <w:r>
-        <w:rPr>
-          <w:rFonts w:ascii="Courier New" w:eastAsia="Courier New" w:hAnsi="Courier New" w:cs="Courier New"/>
-          <w:sz w:val="24"/>
-          <w:szCs w:val="24"/>
-        </w:rPr>
-        <w:t xml:space="preserve">ght of a </w:t>
-      </w:r>
-      <w:proofErr w:type="gramStart"/>
-      <w:r>
-        <w:rPr>
-          <w:rFonts w:ascii="Courier New" w:eastAsia="Courier New" w:hAnsi="Courier New" w:cs="Courier New"/>
-          <w:sz w:val="24"/>
-          <w:szCs w:val="24"/>
-        </w:rPr>
-        <w:t>world</w:t>
-      </w:r>
-      <w:proofErr w:type="gramEnd"/>
+        <w:t>Life prior to the creation of the World Wide Web was more of a personal interaction, opposing the modern standards of social interaction</w:t>
+      </w:r>
+      <w:r>
+        <w:rPr>
+          <w:rFonts w:ascii="Courier New" w:eastAsia="Courier New" w:hAnsi="Courier New" w:cs="Courier New"/>
+          <w:sz w:val="24"/>
+          <w:szCs w:val="24"/>
+        </w:rPr>
+        <w:t xml:space="preserve">. </w:t>
+      </w:r>
+      <w:r>
+        <w:rPr>
+          <w:rFonts w:ascii="Courier New" w:eastAsia="Courier New" w:hAnsi="Courier New" w:cs="Courier New"/>
+          <w:sz w:val="24"/>
+          <w:szCs w:val="24"/>
+        </w:rPr>
+        <w:t xml:space="preserve">From face-to-face to face-to-phone, technology in the field of communication has launched us to the modern age that enables us to send a message and or even initiating video </w:t>
+      </w:r>
+      <w:r>
+        <w:rPr>
+          <w:rFonts w:ascii="Courier New" w:eastAsia="Courier New" w:hAnsi="Courier New" w:cs="Courier New"/>
+          <w:sz w:val="24"/>
+          <w:szCs w:val="24"/>
+        </w:rPr>
+        <w:lastRenderedPageBreak/>
+        <w:t>calls from your phones with the help of internet connectivity.</w:t>
+      </w:r>
       <w:r>
         <w:rPr>
           <w:rFonts w:ascii="Courier New" w:eastAsia="Courier New" w:hAnsi="Courier New" w:cs="Courier New"/>
@@ -1474,16 +1386,48 @@
         </w:rPr>
         <w:t xml:space="preserve"> </w:t>
       </w:r>
-    </w:p>
-    <w:p>
-      <w:pPr>
-        <w:spacing w:line="360" w:lineRule="auto"/>
-        <w:rPr>
-          <w:rFonts w:ascii="Courier New" w:eastAsia="Courier New" w:hAnsi="Courier New" w:cs="Courier New"/>
-          <w:sz w:val="24"/>
-          <w:szCs w:val="24"/>
-        </w:rPr>
-      </w:pPr>
+      <w:r>
+        <w:rPr>
+          <w:rFonts w:ascii="Courier New" w:eastAsia="Courier New" w:hAnsi="Courier New" w:cs="Courier New"/>
+          <w:sz w:val="24"/>
+          <w:szCs w:val="24"/>
+        </w:rPr>
+        <w:t xml:space="preserve">Take this as an example, Imagine that you were from a century ago and you remembered your mother. Your mother is half way across the continent, living her daily life in your humble rural home where you grew up. You wanted to ask how she had been, sending letters through the mail is the fastest method for </w:t>
+      </w:r>
+      <w:r>
+        <w:rPr>
+          <w:rFonts w:ascii="Courier New" w:eastAsia="Courier New" w:hAnsi="Courier New" w:cs="Courier New"/>
+          <w:sz w:val="24"/>
+          <w:szCs w:val="24"/>
+        </w:rPr>
+        <w:t>you in this time. The problem is that the letter will be delivered to your mother’s mailbox after a few days, weeks, or even months</w:t>
+      </w:r>
+      <w:r>
+        <w:rPr>
+          <w:rFonts w:ascii="Courier New" w:eastAsia="Courier New" w:hAnsi="Courier New" w:cs="Courier New"/>
+          <w:sz w:val="24"/>
+          <w:szCs w:val="24"/>
+        </w:rPr>
+        <w:t>. Cutting this time of delivery in just seconds is still almost a century away. But what if we lived on an alternative timeline that instead of an instant global communications that the World Wide Web provides does not exist?</w:t>
+      </w:r>
+      <w:r>
+        <w:rPr>
+          <w:rFonts w:ascii="Courier New" w:eastAsia="Courier New" w:hAnsi="Courier New" w:cs="Courier New"/>
+          <w:sz w:val="24"/>
+          <w:szCs w:val="24"/>
+        </w:rPr>
+        <w:t xml:space="preserve"> There would still be cellular phones but without the World Wide Web, the free and unlimited access to Electronic mails and social media sites are no longer a possibility. Party invitations should be sent through the mail weeks prior to the event to make sure that the invited guests would receive the mail in time, where in a world with the World Wide Web invitations could be sent instantly through Electronic mails. The world in this alternative timeline is time consuming and the cense of urgency between interactions </w:t>
+      </w:r>
+      <w:r>
+        <w:rPr>
+          <w:rFonts w:ascii="Courier New" w:eastAsia="Courier New" w:hAnsi="Courier New" w:cs="Courier New"/>
+          <w:sz w:val="24"/>
+          <w:szCs w:val="24"/>
+        </w:rPr>
+        <w:t xml:space="preserve">is non existent. </w:t>
+      </w:r>
+      <w:bookmarkStart w:id="0" w:name="_GoBack"/>
+      <w:bookmarkEnd w:id="0"/>
     </w:p>
     <w:p>
       <w:pPr>
@@ -1864,7 +1808,7 @@
 
 <file path=word/numbering.xml><?xml version="1.0" encoding="utf-8"?>
 <w:numbering xmlns:wpc="http://schemas.microsoft.com/office/word/2010/wordprocessingCanvas" xmlns:mc="http://schemas.openxmlformats.org/markup-compatibility/2006" xmlns:o="urn:schemas-microsoft-com:office:office" xmlns:r="http://schemas.openxmlformats.org/officeDocument/2006/relationships" xmlns:m="http://schemas.openxmlformats.org/officeDocument/2006/math" xmlns:v="urn:schemas-microsoft-com:vml" xmlns:wp14="http://schemas.microsoft.com/office/word/2010/wordprocessingDrawing" xmlns:wp="http://schemas.openxmlformats.org/drawingml/2006/wordprocessingDrawing" xmlns:w10="urn:schemas-microsoft-com:office:word" xmlns:w="http://schemas.openxmlformats.org/wordprocessingml/2006/main" xmlns:w14="http://schemas.microsoft.com/office/word/2010/wordml" xmlns:w15="http://schemas.microsoft.com/office/word/2012/wordml" xmlns:wpg="http://schemas.microsoft.com/office/word/2010/wordprocessingGroup" xmlns:wpi="http://schemas.microsoft.com/office/word/2010/wordprocessingInk" xmlns:wne="http://schemas.microsoft.com/office/word/2006/wordml" xmlns:wps="http://schemas.microsoft.com/office/word/2010/wordprocessingShape" mc:Ignorable="w14 w15 wp14">
-  <w:abstractNum w:abstractNumId="0" w15:restartNumberingAfterBreak="0">
+  <w:abstractNum w:abstractNumId="0">
     <w:nsid w:val="1EE16134"/>
     <w:multiLevelType w:val="multilevel"/>
     <w:tmpl w:val="C08C30B4"/>
@@ -1977,7 +1921,7 @@
       </w:rPr>
     </w:lvl>
   </w:abstractNum>
-  <w:abstractNum w:abstractNumId="1" w15:restartNumberingAfterBreak="0">
+  <w:abstractNum w:abstractNumId="1">
     <w:nsid w:val="380B4C70"/>
     <w:multiLevelType w:val="multilevel"/>
     <w:tmpl w:val="78D05E76"/>
@@ -2090,7 +2034,7 @@
       </w:rPr>
     </w:lvl>
   </w:abstractNum>
-  <w:abstractNum w:abstractNumId="2" w15:restartNumberingAfterBreak="0">
+  <w:abstractNum w:abstractNumId="2">
     <w:nsid w:val="69FB1071"/>
     <w:multiLevelType w:val="hybridMultilevel"/>
     <w:tmpl w:val="EC8E91B8"/>

</xml_diff>

<commit_message>
Added new description of World Wide Web
</commit_message>
<xml_diff>
--- a/Webtek lec.docx
+++ b/Webtek lec.docx
@@ -951,33 +951,182 @@
     </w:p>
     <w:p>
       <w:pPr>
-        <w:spacing w:line="360" w:lineRule="auto"/>
-        <w:rPr>
-          <w:rFonts w:ascii="Courier New" w:eastAsia="Courier New" w:hAnsi="Courier New" w:cs="Courier New"/>
-          <w:sz w:val="24"/>
-          <w:szCs w:val="24"/>
-        </w:rPr>
-      </w:pPr>
-    </w:p>
-    <w:p>
-      <w:pPr>
-        <w:spacing w:line="360" w:lineRule="auto"/>
-        <w:rPr>
-          <w:rFonts w:ascii="Courier New" w:eastAsia="Courier New" w:hAnsi="Courier New" w:cs="Courier New"/>
-          <w:sz w:val="24"/>
-          <w:szCs w:val="24"/>
-        </w:rPr>
-      </w:pPr>
-    </w:p>
-    <w:p>
-      <w:pPr>
-        <w:spacing w:line="360" w:lineRule="auto"/>
-        <w:rPr>
-          <w:rFonts w:ascii="Courier New" w:eastAsia="Courier New" w:hAnsi="Courier New" w:cs="Courier New"/>
-          <w:sz w:val="24"/>
-          <w:szCs w:val="24"/>
-        </w:rPr>
-      </w:pPr>
+        <w:pStyle w:val="ListParagraph"/>
+        <w:numPr>
+          <w:ilvl w:val="0"/>
+          <w:numId w:val="3"/>
+        </w:numPr>
+        <w:spacing w:line="360" w:lineRule="auto"/>
+        <w:rPr>
+          <w:rFonts w:ascii="Courier New" w:eastAsia="Courier New" w:hAnsi="Courier New" w:cs="Courier New"/>
+          <w:sz w:val="24"/>
+          <w:szCs w:val="24"/>
+        </w:rPr>
+      </w:pPr>
+      <w:r>
+        <w:rPr>
+          <w:rFonts w:ascii="Courier New" w:eastAsia="Courier New" w:hAnsi="Courier New" w:cs="Courier New"/>
+          <w:sz w:val="24"/>
+          <w:szCs w:val="24"/>
+        </w:rPr>
+        <w:t>Information system that allows documents to be connected to other documents</w:t>
+      </w:r>
+    </w:p>
+    <w:p>
+      <w:pPr>
+        <w:pStyle w:val="ListParagraph"/>
+        <w:numPr>
+          <w:ilvl w:val="0"/>
+          <w:numId w:val="3"/>
+        </w:numPr>
+        <w:spacing w:line="360" w:lineRule="auto"/>
+        <w:rPr>
+          <w:rFonts w:ascii="Courier New" w:eastAsia="Courier New" w:hAnsi="Courier New" w:cs="Courier New"/>
+          <w:sz w:val="24"/>
+          <w:szCs w:val="24"/>
+        </w:rPr>
+      </w:pPr>
+      <w:r>
+        <w:rPr>
+          <w:rFonts w:ascii="Courier New" w:eastAsia="Courier New" w:hAnsi="Courier New" w:cs="Courier New"/>
+          <w:sz w:val="24"/>
+          <w:szCs w:val="24"/>
+        </w:rPr>
+        <w:t>A system of internet serves that support especially formatted documents</w:t>
+      </w:r>
+    </w:p>
+    <w:p>
+      <w:pPr>
+        <w:pStyle w:val="ListParagraph"/>
+        <w:numPr>
+          <w:ilvl w:val="0"/>
+          <w:numId w:val="3"/>
+        </w:numPr>
+        <w:spacing w:line="360" w:lineRule="auto"/>
+        <w:rPr>
+          <w:rFonts w:ascii="Courier New" w:eastAsia="Courier New" w:hAnsi="Courier New" w:cs="Courier New"/>
+          <w:sz w:val="24"/>
+          <w:szCs w:val="24"/>
+        </w:rPr>
+      </w:pPr>
+      <w:r>
+        <w:rPr>
+          <w:rFonts w:ascii="Courier New" w:eastAsia="Courier New" w:hAnsi="Courier New" w:cs="Courier New"/>
+          <w:sz w:val="24"/>
+          <w:szCs w:val="24"/>
+        </w:rPr>
+        <w:t>An arrangement of web servers that boost particularly designed records</w:t>
+      </w:r>
+    </w:p>
+    <w:p>
+      <w:pPr>
+        <w:pStyle w:val="ListParagraph"/>
+        <w:numPr>
+          <w:ilvl w:val="0"/>
+          <w:numId w:val="3"/>
+        </w:numPr>
+        <w:spacing w:line="360" w:lineRule="auto"/>
+        <w:rPr>
+          <w:rFonts w:ascii="Courier New" w:eastAsia="Courier New" w:hAnsi="Courier New" w:cs="Courier New"/>
+          <w:sz w:val="24"/>
+          <w:szCs w:val="24"/>
+        </w:rPr>
+      </w:pPr>
+      <w:r>
+        <w:rPr>
+          <w:rFonts w:ascii="Courier New" w:eastAsia="Courier New" w:hAnsi="Courier New" w:cs="Courier New"/>
+          <w:sz w:val="24"/>
+          <w:szCs w:val="24"/>
+        </w:rPr>
+        <w:t>Two most popular browsers people use is the Google Chrome and the Mozilla Firefox</w:t>
+      </w:r>
+    </w:p>
+    <w:p>
+      <w:pPr>
+        <w:pStyle w:val="ListParagraph"/>
+        <w:numPr>
+          <w:ilvl w:val="0"/>
+          <w:numId w:val="3"/>
+        </w:numPr>
+        <w:spacing w:line="360" w:lineRule="auto"/>
+        <w:rPr>
+          <w:rFonts w:ascii="Courier New" w:eastAsia="Courier New" w:hAnsi="Courier New" w:cs="Courier New"/>
+          <w:sz w:val="24"/>
+          <w:szCs w:val="24"/>
+        </w:rPr>
+      </w:pPr>
+      <w:r>
+        <w:rPr>
+          <w:rFonts w:ascii="Courier New" w:eastAsia="Courier New" w:hAnsi="Courier New" w:cs="Courier New"/>
+          <w:sz w:val="24"/>
+          <w:szCs w:val="24"/>
+        </w:rPr>
+        <w:lastRenderedPageBreak/>
+        <w:t>There are a few applications called Web programs that make it simple to get to the World Wide Web</w:t>
+      </w:r>
+    </w:p>
+    <w:p>
+      <w:pPr>
+        <w:pStyle w:val="ListParagraph"/>
+        <w:numPr>
+          <w:ilvl w:val="0"/>
+          <w:numId w:val="3"/>
+        </w:numPr>
+        <w:spacing w:line="360" w:lineRule="auto"/>
+        <w:rPr>
+          <w:rFonts w:ascii="Courier New" w:eastAsia="Courier New" w:hAnsi="Courier New" w:cs="Courier New"/>
+          <w:sz w:val="24"/>
+          <w:szCs w:val="24"/>
+        </w:rPr>
+      </w:pPr>
+      <w:r>
+        <w:rPr>
+          <w:rFonts w:ascii="Courier New" w:eastAsia="Courier New" w:hAnsi="Courier New" w:cs="Courier New"/>
+          <w:sz w:val="24"/>
+          <w:szCs w:val="24"/>
+        </w:rPr>
+        <w:t>All significant Web locales have balanced their substance outline and improvement way to deal with oblige the quickly expanding division of the populace getting to the Web from little screen telephones rather than extensive screen desktop and smart phones</w:t>
+      </w:r>
+      <w:r>
+        <w:rPr>
+          <w:rFonts w:ascii="Courier New" w:eastAsia="Courier New" w:hAnsi="Courier New" w:cs="Courier New"/>
+          <w:sz w:val="24"/>
+          <w:szCs w:val="24"/>
+        </w:rPr>
+        <w:t>.</w:t>
+      </w:r>
+    </w:p>
+    <w:p>
+      <w:pPr>
+        <w:spacing w:line="360" w:lineRule="auto"/>
+        <w:rPr>
+          <w:rFonts w:ascii="Courier New" w:eastAsia="Courier New" w:hAnsi="Courier New" w:cs="Courier New"/>
+          <w:sz w:val="24"/>
+          <w:szCs w:val="24"/>
+        </w:rPr>
+      </w:pPr>
+    </w:p>
+    <w:p>
+      <w:pPr>
+        <w:spacing w:line="360" w:lineRule="auto"/>
+        <w:rPr>
+          <w:rFonts w:ascii="Courier New" w:eastAsia="Courier New" w:hAnsi="Courier New" w:cs="Courier New"/>
+          <w:sz w:val="24"/>
+          <w:szCs w:val="24"/>
+        </w:rPr>
+      </w:pPr>
+    </w:p>
+    <w:p>
+      <w:pPr>
+        <w:spacing w:line="360" w:lineRule="auto"/>
+        <w:rPr>
+          <w:rFonts w:ascii="Courier New" w:eastAsia="Courier New" w:hAnsi="Courier New" w:cs="Courier New"/>
+          <w:sz w:val="24"/>
+          <w:szCs w:val="24"/>
+        </w:rPr>
+      </w:pPr>
+      <w:bookmarkStart w:id="0" w:name="_GoBack"/>
+      <w:bookmarkEnd w:id="0"/>
     </w:p>
     <w:p>
       <w:pPr>
@@ -1040,17 +1189,7 @@
           <w:szCs w:val="24"/>
           <w:highlight w:val="white"/>
         </w:rPr>
-        <w:t xml:space="preserve">The World Wide Web is used for entertainment and communication, Users are thinking about obtaining material benefits and want to know how you can make money on the </w:t>
-      </w:r>
-      <w:r>
-        <w:rPr>
-          <w:rFonts w:ascii="Courier New" w:eastAsia="Courier New" w:hAnsi="Courier New" w:cs="Courier New"/>
-          <w:sz w:val="24"/>
-          <w:szCs w:val="24"/>
-          <w:highlight w:val="white"/>
-        </w:rPr>
-        <w:lastRenderedPageBreak/>
-        <w:t xml:space="preserve">Internet. Every single aspect of music, movies, television, theater, video games, etc. has been greatly affected by the Internet. </w:t>
+        <w:t xml:space="preserve">The World Wide Web is used for entertainment and communication, Users are thinking about obtaining material benefits and want to know how you can make money on the Internet. Every single aspect of music, movies, television, theater, video games, etc. has been greatly affected by the Internet. </w:t>
       </w:r>
     </w:p>
     <w:p>
@@ -1367,7 +1506,47 @@
           <w:sz w:val="24"/>
           <w:szCs w:val="24"/>
         </w:rPr>
-        <w:t xml:space="preserve">From face-to-face to face-to-phone, technology in the field of communication has launched us to the modern age that enables us to send a message and or even initiating video </w:t>
+        <w:t>From face-to-face to face-to-phone, technology in the field of communication has launched us to the modern age that enables us to send a message and or even initiating video calls from your phones with the help of internet connectivity.</w:t>
+      </w:r>
+      <w:r>
+        <w:rPr>
+          <w:rFonts w:ascii="Courier New" w:eastAsia="Courier New" w:hAnsi="Courier New" w:cs="Courier New"/>
+          <w:sz w:val="24"/>
+          <w:szCs w:val="24"/>
+        </w:rPr>
+        <w:t xml:space="preserve"> </w:t>
+      </w:r>
+      <w:r>
+        <w:rPr>
+          <w:rFonts w:ascii="Courier New" w:eastAsia="Courier New" w:hAnsi="Courier New" w:cs="Courier New"/>
+          <w:sz w:val="24"/>
+          <w:szCs w:val="24"/>
+        </w:rPr>
+        <w:t xml:space="preserve">Take this as an example, Imagine that you were from a century ago and you remembered your mother. Your mother is half way across the continent, living her daily life in your humble rural home where you grew up. You wanted to ask how she had been, sending letters through the mail is the fastest method for </w:t>
+      </w:r>
+      <w:r>
+        <w:rPr>
+          <w:rFonts w:ascii="Courier New" w:eastAsia="Courier New" w:hAnsi="Courier New" w:cs="Courier New"/>
+          <w:sz w:val="24"/>
+          <w:szCs w:val="24"/>
+        </w:rPr>
+        <w:t>you in this time. The problem is that the letter will be delivered to your mother’s mailbox after a few days, weeks, or even months</w:t>
+      </w:r>
+      <w:r>
+        <w:rPr>
+          <w:rFonts w:ascii="Courier New" w:eastAsia="Courier New" w:hAnsi="Courier New" w:cs="Courier New"/>
+          <w:sz w:val="24"/>
+          <w:szCs w:val="24"/>
+        </w:rPr>
+        <w:t>. Cutting this time of delivery in just seconds is still almost a century away. But what if we lived on an alternative timeline that instead of an instant global communications that the World Wide Web provides does not exist?</w:t>
+      </w:r>
+      <w:r>
+        <w:rPr>
+          <w:rFonts w:ascii="Courier New" w:eastAsia="Courier New" w:hAnsi="Courier New" w:cs="Courier New"/>
+          <w:sz w:val="24"/>
+          <w:szCs w:val="24"/>
+        </w:rPr>
+        <w:t xml:space="preserve"> There would still be cellular phones but without the World Wide Web, the free and unlimited access to Electronic mails and social media sites are no longer a possibility. Party invitations should be sent through the mail weeks prior to the event to make sure that the invited guests would receive the mail in time, where in a world with the World Wide </w:t>
       </w:r>
       <w:r>
         <w:rPr>
@@ -1376,47 +1555,7 @@
           <w:szCs w:val="24"/>
         </w:rPr>
         <w:lastRenderedPageBreak/>
-        <w:t>calls from your phones with the help of internet connectivity.</w:t>
-      </w:r>
-      <w:r>
-        <w:rPr>
-          <w:rFonts w:ascii="Courier New" w:eastAsia="Courier New" w:hAnsi="Courier New" w:cs="Courier New"/>
-          <w:sz w:val="24"/>
-          <w:szCs w:val="24"/>
-        </w:rPr>
-        <w:t xml:space="preserve"> </w:t>
-      </w:r>
-      <w:r>
-        <w:rPr>
-          <w:rFonts w:ascii="Courier New" w:eastAsia="Courier New" w:hAnsi="Courier New" w:cs="Courier New"/>
-          <w:sz w:val="24"/>
-          <w:szCs w:val="24"/>
-        </w:rPr>
-        <w:t xml:space="preserve">Take this as an example, Imagine that you were from a century ago and you remembered your mother. Your mother is half way across the continent, living her daily life in your humble rural home where you grew up. You wanted to ask how she had been, sending letters through the mail is the fastest method for </w:t>
-      </w:r>
-      <w:r>
-        <w:rPr>
-          <w:rFonts w:ascii="Courier New" w:eastAsia="Courier New" w:hAnsi="Courier New" w:cs="Courier New"/>
-          <w:sz w:val="24"/>
-          <w:szCs w:val="24"/>
-        </w:rPr>
-        <w:t>you in this time. The problem is that the letter will be delivered to your mother’s mailbox after a few days, weeks, or even months</w:t>
-      </w:r>
-      <w:r>
-        <w:rPr>
-          <w:rFonts w:ascii="Courier New" w:eastAsia="Courier New" w:hAnsi="Courier New" w:cs="Courier New"/>
-          <w:sz w:val="24"/>
-          <w:szCs w:val="24"/>
-        </w:rPr>
-        <w:t>. Cutting this time of delivery in just seconds is still almost a century away. But what if we lived on an alternative timeline that instead of an instant global communications that the World Wide Web provides does not exist?</w:t>
-      </w:r>
-      <w:r>
-        <w:rPr>
-          <w:rFonts w:ascii="Courier New" w:eastAsia="Courier New" w:hAnsi="Courier New" w:cs="Courier New"/>
-          <w:sz w:val="24"/>
-          <w:szCs w:val="24"/>
-        </w:rPr>
-        <w:t xml:space="preserve"> There would still be cellular phones but without the World Wide Web, the free and unlimited access to Electronic mails and social media sites are no longer a possibility. Party invitations should be sent through the mail weeks prior to the event to make sure that the invited guests would receive the mail in time, where in a world with the World Wide Web invitations could be sent instantly through Electronic mails. The world in this alternative timeline is time consuming and the cense of urgency between interactions </w:t>
+        <w:t xml:space="preserve">Web invitations could be sent instantly through Electronic mails. The world in this alternative timeline is time consuming and the cense of urgency between interactions </w:t>
       </w:r>
       <w:r>
         <w:rPr>
@@ -1426,8 +1565,6 @@
         </w:rPr>
         <w:t xml:space="preserve">is non existent. </w:t>
       </w:r>
-      <w:bookmarkStart w:id="0" w:name="_GoBack"/>
-      <w:bookmarkEnd w:id="0"/>
     </w:p>
     <w:p>
       <w:pPr>
@@ -1808,7 +1945,7 @@
 
 <file path=word/numbering.xml><?xml version="1.0" encoding="utf-8"?>
 <w:numbering xmlns:wpc="http://schemas.microsoft.com/office/word/2010/wordprocessingCanvas" xmlns:mc="http://schemas.openxmlformats.org/markup-compatibility/2006" xmlns:o="urn:schemas-microsoft-com:office:office" xmlns:r="http://schemas.openxmlformats.org/officeDocument/2006/relationships" xmlns:m="http://schemas.openxmlformats.org/officeDocument/2006/math" xmlns:v="urn:schemas-microsoft-com:vml" xmlns:wp14="http://schemas.microsoft.com/office/word/2010/wordprocessingDrawing" xmlns:wp="http://schemas.openxmlformats.org/drawingml/2006/wordprocessingDrawing" xmlns:w10="urn:schemas-microsoft-com:office:word" xmlns:w="http://schemas.openxmlformats.org/wordprocessingml/2006/main" xmlns:w14="http://schemas.microsoft.com/office/word/2010/wordml" xmlns:w15="http://schemas.microsoft.com/office/word/2012/wordml" xmlns:wpg="http://schemas.microsoft.com/office/word/2010/wordprocessingGroup" xmlns:wpi="http://schemas.microsoft.com/office/word/2010/wordprocessingInk" xmlns:wne="http://schemas.microsoft.com/office/word/2006/wordml" xmlns:wps="http://schemas.microsoft.com/office/word/2010/wordprocessingShape" mc:Ignorable="w14 w15 wp14">
-  <w:abstractNum w:abstractNumId="0">
+  <w:abstractNum w:abstractNumId="0" w15:restartNumberingAfterBreak="0">
     <w:nsid w:val="1EE16134"/>
     <w:multiLevelType w:val="multilevel"/>
     <w:tmpl w:val="C08C30B4"/>
@@ -1921,7 +2058,7 @@
       </w:rPr>
     </w:lvl>
   </w:abstractNum>
-  <w:abstractNum w:abstractNumId="1">
+  <w:abstractNum w:abstractNumId="1" w15:restartNumberingAfterBreak="0">
     <w:nsid w:val="380B4C70"/>
     <w:multiLevelType w:val="multilevel"/>
     <w:tmpl w:val="78D05E76"/>
@@ -2034,7 +2171,7 @@
       </w:rPr>
     </w:lvl>
   </w:abstractNum>
-  <w:abstractNum w:abstractNumId="2">
+  <w:abstractNum w:abstractNumId="2" w15:restartNumberingAfterBreak="0">
     <w:nsid w:val="69FB1071"/>
     <w:multiLevelType w:val="hybridMultilevel"/>
     <w:tmpl w:val="EC8E91B8"/>

</xml_diff>

<commit_message>
added content and edited the file
</commit_message>
<xml_diff>
--- a/Webtek lec.docx
+++ b/Webtek lec.docx
@@ -1,19 +1,19 @@
 
 <file path=word/document.xml><?xml version="1.0" encoding="utf-8"?>
-<w:document xmlns:wpc="http://schemas.microsoft.com/office/word/2010/wordprocessingCanvas" xmlns:mc="http://schemas.openxmlformats.org/markup-compatibility/2006" xmlns:o="urn:schemas-microsoft-com:office:office" xmlns:r="http://schemas.openxmlformats.org/officeDocument/2006/relationships" xmlns:m="http://schemas.openxmlformats.org/officeDocument/2006/math" xmlns:v="urn:schemas-microsoft-com:vml" xmlns:wp14="http://schemas.microsoft.com/office/word/2010/wordprocessingDrawing" xmlns:wp="http://schemas.openxmlformats.org/drawingml/2006/wordprocessingDrawing" xmlns:w10="urn:schemas-microsoft-com:office:word" xmlns:w="http://schemas.openxmlformats.org/wordprocessingml/2006/main" xmlns:w14="http://schemas.microsoft.com/office/word/2010/wordml" xmlns:w15="http://schemas.microsoft.com/office/word/2012/wordml" xmlns:wpg="http://schemas.microsoft.com/office/word/2010/wordprocessingGroup" xmlns:wpi="http://schemas.microsoft.com/office/word/2010/wordprocessingInk" xmlns:wne="http://schemas.microsoft.com/office/word/2006/wordml" xmlns:wps="http://schemas.microsoft.com/office/word/2010/wordprocessingShape" mc:Ignorable="w14 w15 wp14">
+<w:document xmlns:wpc="http://schemas.microsoft.com/office/word/2010/wordprocessingCanvas" xmlns:cx="http://schemas.microsoft.com/office/drawing/2014/chartex" xmlns:cx1="http://schemas.microsoft.com/office/drawing/2015/9/8/chartex" xmlns:cx2="http://schemas.microsoft.com/office/drawing/2015/10/21/chartex" xmlns:cx3="http://schemas.microsoft.com/office/drawing/2016/5/9/chartex" xmlns:cx4="http://schemas.microsoft.com/office/drawing/2016/5/10/chartex" xmlns:cx5="http://schemas.microsoft.com/office/drawing/2016/5/11/chartex" xmlns:cx6="http://schemas.microsoft.com/office/drawing/2016/5/12/chartex" xmlns:cx7="http://schemas.microsoft.com/office/drawing/2016/5/13/chartex" xmlns:cx8="http://schemas.microsoft.com/office/drawing/2016/5/14/chartex" xmlns:mc="http://schemas.openxmlformats.org/markup-compatibility/2006" xmlns:aink="http://schemas.microsoft.com/office/drawing/2016/ink" xmlns:am3d="http://schemas.microsoft.com/office/drawing/2017/model3d" xmlns:o="urn:schemas-microsoft-com:office:office" xmlns:r="http://schemas.openxmlformats.org/officeDocument/2006/relationships" xmlns:m="http://schemas.openxmlformats.org/officeDocument/2006/math" xmlns:v="urn:schemas-microsoft-com:vml" xmlns:wp14="http://schemas.microsoft.com/office/word/2010/wordprocessingDrawing" xmlns:wp="http://schemas.openxmlformats.org/drawingml/2006/wordprocessingDrawing" xmlns:w10="urn:schemas-microsoft-com:office:word" xmlns:w="http://schemas.openxmlformats.org/wordprocessingml/2006/main" xmlns:w14="http://schemas.microsoft.com/office/word/2010/wordml" xmlns:w15="http://schemas.microsoft.com/office/word/2012/wordml" xmlns:w16cid="http://schemas.microsoft.com/office/word/2016/wordml/cid" xmlns:w16se="http://schemas.microsoft.com/office/word/2015/wordml/symex" xmlns:wpg="http://schemas.microsoft.com/office/word/2010/wordprocessingGroup" xmlns:wpi="http://schemas.microsoft.com/office/word/2010/wordprocessingInk" xmlns:wne="http://schemas.microsoft.com/office/word/2006/wordml" xmlns:wps="http://schemas.microsoft.com/office/word/2010/wordprocessingShape" mc:Ignorable="w14 w15 w16se w16cid wp14">
   <w:body>
     <w:p>
       <w:pPr>
         <w:jc w:val="center"/>
         <w:rPr>
-          <w:rFonts w:ascii="Courier New" w:eastAsia="Courier New" w:hAnsi="Courier New" w:cs="Courier New"/>
-          <w:sz w:val="24"/>
-          <w:szCs w:val="24"/>
-        </w:rPr>
-      </w:pPr>
-      <w:r>
-        <w:rPr>
-          <w:rFonts w:ascii="Courier New" w:eastAsia="Courier New" w:hAnsi="Courier New" w:cs="Courier New"/>
+          <w:rFonts w:asciiTheme="majorHAnsi" w:eastAsia="Courier New" w:hAnsiTheme="majorHAnsi" w:cstheme="majorHAnsi"/>
+          <w:sz w:val="24"/>
+          <w:szCs w:val="24"/>
+        </w:rPr>
+      </w:pPr>
+      <w:r>
+        <w:rPr>
+          <w:rFonts w:asciiTheme="majorHAnsi" w:eastAsia="Courier New" w:hAnsiTheme="majorHAnsi" w:cstheme="majorHAnsi"/>
           <w:sz w:val="24"/>
           <w:szCs w:val="24"/>
         </w:rPr>
@@ -24,14 +24,14 @@
       <w:pPr>
         <w:jc w:val="center"/>
         <w:rPr>
-          <w:rFonts w:ascii="Courier New" w:eastAsia="Courier New" w:hAnsi="Courier New" w:cs="Courier New"/>
-          <w:sz w:val="24"/>
-          <w:szCs w:val="24"/>
-        </w:rPr>
-      </w:pPr>
-      <w:r>
-        <w:rPr>
-          <w:rFonts w:ascii="Courier New" w:eastAsia="Courier New" w:hAnsi="Courier New" w:cs="Courier New"/>
+          <w:rFonts w:asciiTheme="majorHAnsi" w:eastAsia="Courier New" w:hAnsiTheme="majorHAnsi" w:cstheme="majorHAnsi"/>
+          <w:sz w:val="24"/>
+          <w:szCs w:val="24"/>
+        </w:rPr>
+      </w:pPr>
+      <w:r>
+        <w:rPr>
+          <w:rFonts w:asciiTheme="majorHAnsi" w:eastAsia="Courier New" w:hAnsiTheme="majorHAnsi" w:cstheme="majorHAnsi"/>
           <w:sz w:val="24"/>
           <w:szCs w:val="24"/>
         </w:rPr>
@@ -42,42 +42,32 @@
       <w:pPr>
         <w:jc w:val="center"/>
         <w:rPr>
-          <w:rFonts w:ascii="Courier New" w:eastAsia="Courier New" w:hAnsi="Courier New" w:cs="Courier New"/>
-          <w:sz w:val="24"/>
-          <w:szCs w:val="24"/>
-        </w:rPr>
-      </w:pPr>
-      <w:proofErr w:type="gramStart"/>
-      <w:r>
-        <w:rPr>
-          <w:rFonts w:ascii="Courier New" w:eastAsia="Courier New" w:hAnsi="Courier New" w:cs="Courier New"/>
-          <w:sz w:val="24"/>
-          <w:szCs w:val="24"/>
-        </w:rPr>
-        <w:t>for</w:t>
-      </w:r>
-      <w:proofErr w:type="gramEnd"/>
-      <w:r>
-        <w:rPr>
-          <w:rFonts w:ascii="Courier New" w:eastAsia="Courier New" w:hAnsi="Courier New" w:cs="Courier New"/>
-          <w:sz w:val="24"/>
-          <w:szCs w:val="24"/>
-        </w:rPr>
-        <w:t xml:space="preserve"> the subject</w:t>
-      </w:r>
-    </w:p>
-    <w:p>
-      <w:pPr>
-        <w:jc w:val="center"/>
-        <w:rPr>
-          <w:rFonts w:ascii="Courier New" w:eastAsia="Courier New" w:hAnsi="Courier New" w:cs="Courier New"/>
-          <w:sz w:val="24"/>
-          <w:szCs w:val="24"/>
-        </w:rPr>
-      </w:pPr>
-      <w:r>
-        <w:rPr>
-          <w:rFonts w:ascii="Courier New" w:eastAsia="Courier New" w:hAnsi="Courier New" w:cs="Courier New"/>
+          <w:rFonts w:asciiTheme="majorHAnsi" w:eastAsia="Courier New" w:hAnsiTheme="majorHAnsi" w:cstheme="majorHAnsi"/>
+          <w:sz w:val="24"/>
+          <w:szCs w:val="24"/>
+        </w:rPr>
+      </w:pPr>
+      <w:r>
+        <w:rPr>
+          <w:rFonts w:asciiTheme="majorHAnsi" w:eastAsia="Courier New" w:hAnsiTheme="majorHAnsi" w:cstheme="majorHAnsi"/>
+          <w:sz w:val="24"/>
+          <w:szCs w:val="24"/>
+        </w:rPr>
+        <w:t>for the subject</w:t>
+      </w:r>
+    </w:p>
+    <w:p>
+      <w:pPr>
+        <w:jc w:val="center"/>
+        <w:rPr>
+          <w:rFonts w:asciiTheme="majorHAnsi" w:eastAsia="Courier New" w:hAnsiTheme="majorHAnsi" w:cstheme="majorHAnsi"/>
+          <w:sz w:val="24"/>
+          <w:szCs w:val="24"/>
+        </w:rPr>
+      </w:pPr>
+      <w:r>
+        <w:rPr>
+          <w:rFonts w:asciiTheme="majorHAnsi" w:eastAsia="Courier New" w:hAnsiTheme="majorHAnsi" w:cstheme="majorHAnsi"/>
           <w:sz w:val="24"/>
           <w:szCs w:val="24"/>
         </w:rPr>
@@ -88,14 +78,14 @@
       <w:pPr>
         <w:jc w:val="center"/>
         <w:rPr>
-          <w:rFonts w:ascii="Courier New" w:eastAsia="Courier New" w:hAnsi="Courier New" w:cs="Courier New"/>
-          <w:sz w:val="24"/>
-          <w:szCs w:val="24"/>
-        </w:rPr>
-      </w:pPr>
-      <w:r>
-        <w:rPr>
-          <w:rFonts w:ascii="Courier New" w:eastAsia="Courier New" w:hAnsi="Courier New" w:cs="Courier New"/>
+          <w:rFonts w:asciiTheme="majorHAnsi" w:eastAsia="Courier New" w:hAnsiTheme="majorHAnsi" w:cstheme="majorHAnsi"/>
+          <w:sz w:val="24"/>
+          <w:szCs w:val="24"/>
+        </w:rPr>
+      </w:pPr>
+      <w:r>
+        <w:rPr>
+          <w:rFonts w:asciiTheme="majorHAnsi" w:eastAsia="Courier New" w:hAnsiTheme="majorHAnsi" w:cstheme="majorHAnsi"/>
           <w:sz w:val="24"/>
           <w:szCs w:val="24"/>
         </w:rPr>
@@ -106,14 +96,14 @@
       <w:pPr>
         <w:jc w:val="center"/>
         <w:rPr>
-          <w:rFonts w:ascii="Courier New" w:eastAsia="Courier New" w:hAnsi="Courier New" w:cs="Courier New"/>
-          <w:sz w:val="24"/>
-          <w:szCs w:val="24"/>
-        </w:rPr>
-      </w:pPr>
-      <w:r>
-        <w:rPr>
-          <w:rFonts w:ascii="Courier New" w:eastAsia="Courier New" w:hAnsi="Courier New" w:cs="Courier New"/>
+          <w:rFonts w:asciiTheme="majorHAnsi" w:eastAsia="Courier New" w:hAnsiTheme="majorHAnsi" w:cstheme="majorHAnsi"/>
+          <w:sz w:val="24"/>
+          <w:szCs w:val="24"/>
+        </w:rPr>
+      </w:pPr>
+      <w:r>
+        <w:rPr>
+          <w:rFonts w:asciiTheme="majorHAnsi" w:eastAsia="Courier New" w:hAnsiTheme="majorHAnsi" w:cstheme="majorHAnsi"/>
           <w:sz w:val="24"/>
           <w:szCs w:val="24"/>
         </w:rPr>
@@ -124,14 +114,14 @@
       <w:pPr>
         <w:jc w:val="center"/>
         <w:rPr>
-          <w:rFonts w:ascii="Courier New" w:eastAsia="Courier New" w:hAnsi="Courier New" w:cs="Courier New"/>
-          <w:sz w:val="24"/>
-          <w:szCs w:val="24"/>
-        </w:rPr>
-      </w:pPr>
-      <w:r>
-        <w:rPr>
-          <w:rFonts w:ascii="Courier New" w:eastAsia="Courier New" w:hAnsi="Courier New" w:cs="Courier New"/>
+          <w:rFonts w:asciiTheme="majorHAnsi" w:eastAsia="Courier New" w:hAnsiTheme="majorHAnsi" w:cstheme="majorHAnsi"/>
+          <w:sz w:val="24"/>
+          <w:szCs w:val="24"/>
+        </w:rPr>
+      </w:pPr>
+      <w:r>
+        <w:rPr>
+          <w:rFonts w:asciiTheme="majorHAnsi" w:eastAsia="Courier New" w:hAnsiTheme="majorHAnsi" w:cstheme="majorHAnsi"/>
           <w:sz w:val="24"/>
           <w:szCs w:val="24"/>
         </w:rPr>
@@ -142,14 +132,14 @@
       <w:pPr>
         <w:jc w:val="center"/>
         <w:rPr>
-          <w:rFonts w:ascii="Courier New" w:eastAsia="Courier New" w:hAnsi="Courier New" w:cs="Courier New"/>
-          <w:sz w:val="24"/>
-          <w:szCs w:val="24"/>
-        </w:rPr>
-      </w:pPr>
-      <w:r>
-        <w:rPr>
-          <w:rFonts w:ascii="Courier New" w:eastAsia="Courier New" w:hAnsi="Courier New" w:cs="Courier New"/>
+          <w:rFonts w:asciiTheme="majorHAnsi" w:eastAsia="Courier New" w:hAnsiTheme="majorHAnsi" w:cstheme="majorHAnsi"/>
+          <w:sz w:val="24"/>
+          <w:szCs w:val="24"/>
+        </w:rPr>
+      </w:pPr>
+      <w:r>
+        <w:rPr>
+          <w:rFonts w:asciiTheme="majorHAnsi" w:eastAsia="Courier New" w:hAnsiTheme="majorHAnsi" w:cstheme="majorHAnsi"/>
           <w:sz w:val="24"/>
           <w:szCs w:val="24"/>
         </w:rPr>
@@ -160,14 +150,14 @@
       <w:pPr>
         <w:jc w:val="center"/>
         <w:rPr>
-          <w:rFonts w:ascii="Courier New" w:eastAsia="Courier New" w:hAnsi="Courier New" w:cs="Courier New"/>
-          <w:sz w:val="24"/>
-          <w:szCs w:val="24"/>
-        </w:rPr>
-      </w:pPr>
-      <w:r>
-        <w:rPr>
-          <w:rFonts w:ascii="Courier New" w:eastAsia="Courier New" w:hAnsi="Courier New" w:cs="Courier New"/>
+          <w:rFonts w:asciiTheme="majorHAnsi" w:eastAsia="Courier New" w:hAnsiTheme="majorHAnsi" w:cstheme="majorHAnsi"/>
+          <w:sz w:val="24"/>
+          <w:szCs w:val="24"/>
+        </w:rPr>
+      </w:pPr>
+      <w:r>
+        <w:rPr>
+          <w:rFonts w:asciiTheme="majorHAnsi" w:eastAsia="Courier New" w:hAnsiTheme="majorHAnsi" w:cstheme="majorHAnsi"/>
           <w:sz w:val="24"/>
           <w:szCs w:val="24"/>
         </w:rPr>
@@ -178,14 +168,14 @@
       <w:pPr>
         <w:jc w:val="center"/>
         <w:rPr>
-          <w:rFonts w:ascii="Courier New" w:eastAsia="Courier New" w:hAnsi="Courier New" w:cs="Courier New"/>
-          <w:sz w:val="24"/>
-          <w:szCs w:val="24"/>
-        </w:rPr>
-      </w:pPr>
-      <w:r>
-        <w:rPr>
-          <w:rFonts w:ascii="Courier New" w:eastAsia="Courier New" w:hAnsi="Courier New" w:cs="Courier New"/>
+          <w:rFonts w:asciiTheme="majorHAnsi" w:eastAsia="Courier New" w:hAnsiTheme="majorHAnsi" w:cstheme="majorHAnsi"/>
+          <w:sz w:val="24"/>
+          <w:szCs w:val="24"/>
+        </w:rPr>
+      </w:pPr>
+      <w:r>
+        <w:rPr>
+          <w:rFonts w:asciiTheme="majorHAnsi" w:eastAsia="Courier New" w:hAnsiTheme="majorHAnsi" w:cstheme="majorHAnsi"/>
           <w:sz w:val="24"/>
           <w:szCs w:val="24"/>
         </w:rPr>
@@ -196,14 +186,14 @@
       <w:pPr>
         <w:jc w:val="center"/>
         <w:rPr>
-          <w:rFonts w:ascii="Courier New" w:eastAsia="Courier New" w:hAnsi="Courier New" w:cs="Courier New"/>
-          <w:sz w:val="24"/>
-          <w:szCs w:val="24"/>
-        </w:rPr>
-      </w:pPr>
-      <w:r>
-        <w:rPr>
-          <w:rFonts w:ascii="Courier New" w:eastAsia="Courier New" w:hAnsi="Courier New" w:cs="Courier New"/>
+          <w:rFonts w:asciiTheme="majorHAnsi" w:eastAsia="Courier New" w:hAnsiTheme="majorHAnsi" w:cstheme="majorHAnsi"/>
+          <w:sz w:val="24"/>
+          <w:szCs w:val="24"/>
+        </w:rPr>
+      </w:pPr>
+      <w:r>
+        <w:rPr>
+          <w:rFonts w:asciiTheme="majorHAnsi" w:eastAsia="Courier New" w:hAnsiTheme="majorHAnsi" w:cstheme="majorHAnsi"/>
           <w:sz w:val="24"/>
           <w:szCs w:val="24"/>
         </w:rPr>
@@ -214,14 +204,14 @@
       <w:pPr>
         <w:jc w:val="center"/>
         <w:rPr>
-          <w:rFonts w:ascii="Courier New" w:eastAsia="Courier New" w:hAnsi="Courier New" w:cs="Courier New"/>
-          <w:sz w:val="24"/>
-          <w:szCs w:val="24"/>
-        </w:rPr>
-      </w:pPr>
-      <w:r>
-        <w:rPr>
-          <w:rFonts w:ascii="Courier New" w:eastAsia="Courier New" w:hAnsi="Courier New" w:cs="Courier New"/>
+          <w:rFonts w:asciiTheme="majorHAnsi" w:eastAsia="Courier New" w:hAnsiTheme="majorHAnsi" w:cstheme="majorHAnsi"/>
+          <w:sz w:val="24"/>
+          <w:szCs w:val="24"/>
+        </w:rPr>
+      </w:pPr>
+      <w:r>
+        <w:rPr>
+          <w:rFonts w:asciiTheme="majorHAnsi" w:eastAsia="Courier New" w:hAnsiTheme="majorHAnsi" w:cstheme="majorHAnsi"/>
           <w:sz w:val="24"/>
           <w:szCs w:val="24"/>
         </w:rPr>
@@ -232,42 +222,32 @@
       <w:pPr>
         <w:jc w:val="center"/>
         <w:rPr>
-          <w:rFonts w:ascii="Courier New" w:eastAsia="Courier New" w:hAnsi="Courier New" w:cs="Courier New"/>
-          <w:sz w:val="24"/>
-          <w:szCs w:val="24"/>
-        </w:rPr>
-      </w:pPr>
-      <w:proofErr w:type="gramStart"/>
-      <w:r>
-        <w:rPr>
-          <w:rFonts w:ascii="Courier New" w:eastAsia="Courier New" w:hAnsi="Courier New" w:cs="Courier New"/>
-          <w:sz w:val="24"/>
-          <w:szCs w:val="24"/>
-        </w:rPr>
-        <w:t>of</w:t>
-      </w:r>
-      <w:proofErr w:type="gramEnd"/>
-      <w:r>
-        <w:rPr>
-          <w:rFonts w:ascii="Courier New" w:eastAsia="Courier New" w:hAnsi="Courier New" w:cs="Courier New"/>
-          <w:sz w:val="24"/>
-          <w:szCs w:val="24"/>
-        </w:rPr>
-        <w:t xml:space="preserve"> the Requirements of the Degree</w:t>
-      </w:r>
-    </w:p>
-    <w:p>
-      <w:pPr>
-        <w:jc w:val="center"/>
-        <w:rPr>
-          <w:rFonts w:ascii="Courier New" w:eastAsia="Courier New" w:hAnsi="Courier New" w:cs="Courier New"/>
-          <w:sz w:val="24"/>
-          <w:szCs w:val="24"/>
-        </w:rPr>
-      </w:pPr>
-      <w:r>
-        <w:rPr>
-          <w:rFonts w:ascii="Courier New" w:eastAsia="Courier New" w:hAnsi="Courier New" w:cs="Courier New"/>
+          <w:rFonts w:asciiTheme="majorHAnsi" w:eastAsia="Courier New" w:hAnsiTheme="majorHAnsi" w:cstheme="majorHAnsi"/>
+          <w:sz w:val="24"/>
+          <w:szCs w:val="24"/>
+        </w:rPr>
+      </w:pPr>
+      <w:r>
+        <w:rPr>
+          <w:rFonts w:asciiTheme="majorHAnsi" w:eastAsia="Courier New" w:hAnsiTheme="majorHAnsi" w:cstheme="majorHAnsi"/>
+          <w:sz w:val="24"/>
+          <w:szCs w:val="24"/>
+        </w:rPr>
+        <w:t>of the Requirements of the Degree</w:t>
+      </w:r>
+    </w:p>
+    <w:p>
+      <w:pPr>
+        <w:jc w:val="center"/>
+        <w:rPr>
+          <w:rFonts w:asciiTheme="majorHAnsi" w:eastAsia="Courier New" w:hAnsiTheme="majorHAnsi" w:cstheme="majorHAnsi"/>
+          <w:sz w:val="24"/>
+          <w:szCs w:val="24"/>
+        </w:rPr>
+      </w:pPr>
+      <w:r>
+        <w:rPr>
+          <w:rFonts w:asciiTheme="majorHAnsi" w:eastAsia="Courier New" w:hAnsiTheme="majorHAnsi" w:cstheme="majorHAnsi"/>
           <w:sz w:val="24"/>
           <w:szCs w:val="24"/>
         </w:rPr>
@@ -278,14 +258,14 @@
       <w:pPr>
         <w:jc w:val="center"/>
         <w:rPr>
-          <w:rFonts w:ascii="Courier New" w:eastAsia="Courier New" w:hAnsi="Courier New" w:cs="Courier New"/>
-          <w:sz w:val="24"/>
-          <w:szCs w:val="24"/>
-        </w:rPr>
-      </w:pPr>
-      <w:r>
-        <w:rPr>
-          <w:rFonts w:ascii="Courier New" w:eastAsia="Courier New" w:hAnsi="Courier New" w:cs="Courier New"/>
+          <w:rFonts w:asciiTheme="majorHAnsi" w:eastAsia="Courier New" w:hAnsiTheme="majorHAnsi" w:cstheme="majorHAnsi"/>
+          <w:sz w:val="24"/>
+          <w:szCs w:val="24"/>
+        </w:rPr>
+      </w:pPr>
+      <w:r>
+        <w:rPr>
+          <w:rFonts w:asciiTheme="majorHAnsi" w:eastAsia="Courier New" w:hAnsiTheme="majorHAnsi" w:cstheme="majorHAnsi"/>
           <w:sz w:val="24"/>
           <w:szCs w:val="24"/>
         </w:rPr>
@@ -296,14 +276,14 @@
       <w:pPr>
         <w:jc w:val="center"/>
         <w:rPr>
-          <w:rFonts w:ascii="Courier New" w:eastAsia="Courier New" w:hAnsi="Courier New" w:cs="Courier New"/>
-          <w:sz w:val="24"/>
-          <w:szCs w:val="24"/>
-        </w:rPr>
-      </w:pPr>
-      <w:r>
-        <w:rPr>
-          <w:rFonts w:ascii="Courier New" w:eastAsia="Courier New" w:hAnsi="Courier New" w:cs="Courier New"/>
+          <w:rFonts w:asciiTheme="majorHAnsi" w:eastAsia="Courier New" w:hAnsiTheme="majorHAnsi" w:cstheme="majorHAnsi"/>
+          <w:sz w:val="24"/>
+          <w:szCs w:val="24"/>
+        </w:rPr>
+      </w:pPr>
+      <w:r>
+        <w:rPr>
+          <w:rFonts w:asciiTheme="majorHAnsi" w:eastAsia="Courier New" w:hAnsiTheme="majorHAnsi" w:cstheme="majorHAnsi"/>
           <w:sz w:val="24"/>
           <w:szCs w:val="24"/>
         </w:rPr>
@@ -314,14 +294,14 @@
       <w:pPr>
         <w:jc w:val="center"/>
         <w:rPr>
-          <w:rFonts w:ascii="Courier New" w:eastAsia="Courier New" w:hAnsi="Courier New" w:cs="Courier New"/>
-          <w:sz w:val="24"/>
-          <w:szCs w:val="24"/>
-        </w:rPr>
-      </w:pPr>
-      <w:r>
-        <w:rPr>
-          <w:rFonts w:ascii="Courier New" w:eastAsia="Courier New" w:hAnsi="Courier New" w:cs="Courier New"/>
+          <w:rFonts w:asciiTheme="majorHAnsi" w:eastAsia="Courier New" w:hAnsiTheme="majorHAnsi" w:cstheme="majorHAnsi"/>
+          <w:sz w:val="24"/>
+          <w:szCs w:val="24"/>
+        </w:rPr>
+      </w:pPr>
+      <w:r>
+        <w:rPr>
+          <w:rFonts w:asciiTheme="majorHAnsi" w:eastAsia="Courier New" w:hAnsiTheme="majorHAnsi" w:cstheme="majorHAnsi"/>
           <w:sz w:val="24"/>
           <w:szCs w:val="24"/>
         </w:rPr>
@@ -332,14 +312,14 @@
       <w:pPr>
         <w:jc w:val="center"/>
         <w:rPr>
-          <w:rFonts w:ascii="Courier New" w:eastAsia="Courier New" w:hAnsi="Courier New" w:cs="Courier New"/>
-          <w:sz w:val="24"/>
-          <w:szCs w:val="24"/>
-        </w:rPr>
-      </w:pPr>
-      <w:r>
-        <w:rPr>
-          <w:rFonts w:ascii="Courier New" w:eastAsia="Courier New" w:hAnsi="Courier New" w:cs="Courier New"/>
+          <w:rFonts w:asciiTheme="majorHAnsi" w:eastAsia="Courier New" w:hAnsiTheme="majorHAnsi" w:cstheme="majorHAnsi"/>
+          <w:sz w:val="24"/>
+          <w:szCs w:val="24"/>
+        </w:rPr>
+      </w:pPr>
+      <w:r>
+        <w:rPr>
+          <w:rFonts w:asciiTheme="majorHAnsi" w:eastAsia="Courier New" w:hAnsiTheme="majorHAnsi" w:cstheme="majorHAnsi"/>
           <w:sz w:val="24"/>
           <w:szCs w:val="24"/>
         </w:rPr>
@@ -350,14 +330,14 @@
       <w:pPr>
         <w:jc w:val="center"/>
         <w:rPr>
-          <w:rFonts w:ascii="Courier New" w:eastAsia="Courier New" w:hAnsi="Courier New" w:cs="Courier New"/>
-          <w:sz w:val="24"/>
-          <w:szCs w:val="24"/>
-        </w:rPr>
-      </w:pPr>
-      <w:r>
-        <w:rPr>
-          <w:rFonts w:ascii="Courier New" w:eastAsia="Courier New" w:hAnsi="Courier New" w:cs="Courier New"/>
+          <w:rFonts w:asciiTheme="majorHAnsi" w:eastAsia="Courier New" w:hAnsiTheme="majorHAnsi" w:cstheme="majorHAnsi"/>
+          <w:sz w:val="24"/>
+          <w:szCs w:val="24"/>
+        </w:rPr>
+      </w:pPr>
+      <w:r>
+        <w:rPr>
+          <w:rFonts w:asciiTheme="majorHAnsi" w:eastAsia="Courier New" w:hAnsiTheme="majorHAnsi" w:cstheme="majorHAnsi"/>
           <w:sz w:val="24"/>
           <w:szCs w:val="24"/>
         </w:rPr>
@@ -368,14 +348,14 @@
       <w:pPr>
         <w:jc w:val="center"/>
         <w:rPr>
-          <w:rFonts w:ascii="Courier New" w:eastAsia="Courier New" w:hAnsi="Courier New" w:cs="Courier New"/>
-          <w:sz w:val="24"/>
-          <w:szCs w:val="24"/>
-        </w:rPr>
-      </w:pPr>
-      <w:r>
-        <w:rPr>
-          <w:rFonts w:ascii="Courier New" w:eastAsia="Courier New" w:hAnsi="Courier New" w:cs="Courier New"/>
+          <w:rFonts w:asciiTheme="majorHAnsi" w:eastAsia="Courier New" w:hAnsiTheme="majorHAnsi" w:cstheme="majorHAnsi"/>
+          <w:sz w:val="24"/>
+          <w:szCs w:val="24"/>
+        </w:rPr>
+      </w:pPr>
+      <w:r>
+        <w:rPr>
+          <w:rFonts w:asciiTheme="majorHAnsi" w:eastAsia="Courier New" w:hAnsiTheme="majorHAnsi" w:cstheme="majorHAnsi"/>
           <w:sz w:val="24"/>
           <w:szCs w:val="24"/>
         </w:rPr>
@@ -386,14 +366,14 @@
       <w:pPr>
         <w:jc w:val="center"/>
         <w:rPr>
-          <w:rFonts w:ascii="Courier New" w:eastAsia="Courier New" w:hAnsi="Courier New" w:cs="Courier New"/>
-          <w:sz w:val="24"/>
-          <w:szCs w:val="24"/>
-        </w:rPr>
-      </w:pPr>
-      <w:r>
-        <w:rPr>
-          <w:rFonts w:ascii="Courier New" w:eastAsia="Courier New" w:hAnsi="Courier New" w:cs="Courier New"/>
+          <w:rFonts w:asciiTheme="majorHAnsi" w:eastAsia="Courier New" w:hAnsiTheme="majorHAnsi" w:cstheme="majorHAnsi"/>
+          <w:sz w:val="24"/>
+          <w:szCs w:val="24"/>
+        </w:rPr>
+      </w:pPr>
+      <w:r>
+        <w:rPr>
+          <w:rFonts w:asciiTheme="majorHAnsi" w:eastAsia="Courier New" w:hAnsiTheme="majorHAnsi" w:cstheme="majorHAnsi"/>
           <w:sz w:val="24"/>
           <w:szCs w:val="24"/>
         </w:rPr>
@@ -404,24 +384,24 @@
       <w:pPr>
         <w:jc w:val="center"/>
         <w:rPr>
-          <w:rFonts w:ascii="Courier New" w:eastAsia="Courier New" w:hAnsi="Courier New" w:cs="Courier New"/>
-          <w:sz w:val="24"/>
-          <w:szCs w:val="24"/>
-        </w:rPr>
-      </w:pPr>
-    </w:p>
-    <w:p>
-      <w:pPr>
-        <w:jc w:val="center"/>
-        <w:rPr>
-          <w:rFonts w:ascii="Courier New" w:eastAsia="Courier New" w:hAnsi="Courier New" w:cs="Courier New"/>
-          <w:sz w:val="24"/>
-          <w:szCs w:val="24"/>
-        </w:rPr>
-      </w:pPr>
-      <w:r>
-        <w:rPr>
-          <w:rFonts w:ascii="Courier New" w:eastAsia="Courier New" w:hAnsi="Courier New" w:cs="Courier New"/>
+          <w:rFonts w:asciiTheme="majorHAnsi" w:eastAsia="Courier New" w:hAnsiTheme="majorHAnsi" w:cstheme="majorHAnsi"/>
+          <w:sz w:val="24"/>
+          <w:szCs w:val="24"/>
+        </w:rPr>
+      </w:pPr>
+    </w:p>
+    <w:p>
+      <w:pPr>
+        <w:jc w:val="center"/>
+        <w:rPr>
+          <w:rFonts w:asciiTheme="majorHAnsi" w:eastAsia="Courier New" w:hAnsiTheme="majorHAnsi" w:cstheme="majorHAnsi"/>
+          <w:sz w:val="24"/>
+          <w:szCs w:val="24"/>
+        </w:rPr>
+      </w:pPr>
+      <w:r>
+        <w:rPr>
+          <w:rFonts w:asciiTheme="majorHAnsi" w:eastAsia="Courier New" w:hAnsiTheme="majorHAnsi" w:cstheme="majorHAnsi"/>
           <w:sz w:val="24"/>
           <w:szCs w:val="24"/>
         </w:rPr>
@@ -432,14 +412,14 @@
       <w:pPr>
         <w:jc w:val="center"/>
         <w:rPr>
-          <w:rFonts w:ascii="Courier New" w:eastAsia="Courier New" w:hAnsi="Courier New" w:cs="Courier New"/>
-          <w:sz w:val="24"/>
-          <w:szCs w:val="24"/>
-        </w:rPr>
-      </w:pPr>
-      <w:r>
-        <w:rPr>
-          <w:rFonts w:ascii="Courier New" w:eastAsia="Courier New" w:hAnsi="Courier New" w:cs="Courier New"/>
+          <w:rFonts w:asciiTheme="majorHAnsi" w:eastAsia="Courier New" w:hAnsiTheme="majorHAnsi" w:cstheme="majorHAnsi"/>
+          <w:sz w:val="24"/>
+          <w:szCs w:val="24"/>
+        </w:rPr>
+      </w:pPr>
+      <w:r>
+        <w:rPr>
+          <w:rFonts w:asciiTheme="majorHAnsi" w:eastAsia="Courier New" w:hAnsiTheme="majorHAnsi" w:cstheme="majorHAnsi"/>
           <w:sz w:val="24"/>
           <w:szCs w:val="24"/>
         </w:rPr>
@@ -450,14 +430,14 @@
       <w:pPr>
         <w:jc w:val="center"/>
         <w:rPr>
-          <w:rFonts w:ascii="Courier New" w:eastAsia="Courier New" w:hAnsi="Courier New" w:cs="Courier New"/>
-          <w:sz w:val="24"/>
-          <w:szCs w:val="24"/>
-        </w:rPr>
-      </w:pPr>
-      <w:r>
-        <w:rPr>
-          <w:rFonts w:ascii="Courier New" w:eastAsia="Courier New" w:hAnsi="Courier New" w:cs="Courier New"/>
+          <w:rFonts w:asciiTheme="majorHAnsi" w:eastAsia="Courier New" w:hAnsiTheme="majorHAnsi" w:cstheme="majorHAnsi"/>
+          <w:sz w:val="24"/>
+          <w:szCs w:val="24"/>
+        </w:rPr>
+      </w:pPr>
+      <w:r>
+        <w:rPr>
+          <w:rFonts w:asciiTheme="majorHAnsi" w:eastAsia="Courier New" w:hAnsiTheme="majorHAnsi" w:cstheme="majorHAnsi"/>
           <w:sz w:val="24"/>
           <w:szCs w:val="24"/>
         </w:rPr>
@@ -468,54 +448,54 @@
       <w:pPr>
         <w:jc w:val="center"/>
         <w:rPr>
-          <w:rFonts w:ascii="Courier New" w:eastAsia="Courier New" w:hAnsi="Courier New" w:cs="Courier New"/>
-          <w:sz w:val="24"/>
-          <w:szCs w:val="24"/>
-        </w:rPr>
-      </w:pPr>
-    </w:p>
-    <w:p>
-      <w:pPr>
-        <w:jc w:val="center"/>
-        <w:rPr>
-          <w:rFonts w:ascii="Courier New" w:eastAsia="Courier New" w:hAnsi="Courier New" w:cs="Courier New"/>
-          <w:sz w:val="24"/>
-          <w:szCs w:val="24"/>
-        </w:rPr>
-      </w:pPr>
-    </w:p>
-    <w:p>
-      <w:pPr>
-        <w:jc w:val="center"/>
-        <w:rPr>
-          <w:rFonts w:ascii="Courier New" w:eastAsia="Courier New" w:hAnsi="Courier New" w:cs="Courier New"/>
-          <w:sz w:val="24"/>
-          <w:szCs w:val="24"/>
-        </w:rPr>
-      </w:pPr>
-    </w:p>
-    <w:p>
-      <w:pPr>
-        <w:jc w:val="center"/>
-        <w:rPr>
-          <w:rFonts w:ascii="Courier New" w:eastAsia="Courier New" w:hAnsi="Courier New" w:cs="Courier New"/>
-          <w:sz w:val="24"/>
-          <w:szCs w:val="24"/>
-        </w:rPr>
-      </w:pPr>
-    </w:p>
-    <w:p>
-      <w:pPr>
-        <w:jc w:val="center"/>
-        <w:rPr>
-          <w:rFonts w:ascii="Courier New" w:eastAsia="Courier New" w:hAnsi="Courier New" w:cs="Courier New"/>
-          <w:sz w:val="24"/>
-          <w:szCs w:val="24"/>
-        </w:rPr>
-      </w:pPr>
-      <w:r>
-        <w:rPr>
-          <w:rFonts w:ascii="Courier New" w:eastAsia="Courier New" w:hAnsi="Courier New" w:cs="Courier New"/>
+          <w:rFonts w:asciiTheme="majorHAnsi" w:eastAsia="Courier New" w:hAnsiTheme="majorHAnsi" w:cstheme="majorHAnsi"/>
+          <w:sz w:val="24"/>
+          <w:szCs w:val="24"/>
+        </w:rPr>
+      </w:pPr>
+    </w:p>
+    <w:p>
+      <w:pPr>
+        <w:jc w:val="center"/>
+        <w:rPr>
+          <w:rFonts w:asciiTheme="majorHAnsi" w:eastAsia="Courier New" w:hAnsiTheme="majorHAnsi" w:cstheme="majorHAnsi"/>
+          <w:sz w:val="24"/>
+          <w:szCs w:val="24"/>
+        </w:rPr>
+      </w:pPr>
+    </w:p>
+    <w:p>
+      <w:pPr>
+        <w:jc w:val="center"/>
+        <w:rPr>
+          <w:rFonts w:asciiTheme="majorHAnsi" w:eastAsia="Courier New" w:hAnsiTheme="majorHAnsi" w:cstheme="majorHAnsi"/>
+          <w:sz w:val="24"/>
+          <w:szCs w:val="24"/>
+        </w:rPr>
+      </w:pPr>
+    </w:p>
+    <w:p>
+      <w:pPr>
+        <w:jc w:val="center"/>
+        <w:rPr>
+          <w:rFonts w:asciiTheme="majorHAnsi" w:eastAsia="Courier New" w:hAnsiTheme="majorHAnsi" w:cstheme="majorHAnsi"/>
+          <w:sz w:val="24"/>
+          <w:szCs w:val="24"/>
+        </w:rPr>
+      </w:pPr>
+    </w:p>
+    <w:p>
+      <w:pPr>
+        <w:jc w:val="center"/>
+        <w:rPr>
+          <w:rFonts w:asciiTheme="majorHAnsi" w:eastAsia="Courier New" w:hAnsiTheme="majorHAnsi" w:cstheme="majorHAnsi"/>
+          <w:sz w:val="24"/>
+          <w:szCs w:val="24"/>
+        </w:rPr>
+      </w:pPr>
+      <w:r>
+        <w:rPr>
+          <w:rFonts w:asciiTheme="majorHAnsi" w:eastAsia="Courier New" w:hAnsiTheme="majorHAnsi" w:cstheme="majorHAnsi"/>
           <w:sz w:val="24"/>
           <w:szCs w:val="24"/>
         </w:rPr>
@@ -526,24 +506,24 @@
       <w:pPr>
         <w:jc w:val="center"/>
         <w:rPr>
-          <w:rFonts w:ascii="Courier New" w:eastAsia="Courier New" w:hAnsi="Courier New" w:cs="Courier New"/>
-          <w:sz w:val="24"/>
-          <w:szCs w:val="24"/>
-        </w:rPr>
-      </w:pPr>
-    </w:p>
-    <w:p>
-      <w:pPr>
-        <w:jc w:val="center"/>
-        <w:rPr>
-          <w:rFonts w:ascii="Courier New" w:eastAsia="Courier New" w:hAnsi="Courier New" w:cs="Courier New"/>
-          <w:sz w:val="24"/>
-          <w:szCs w:val="24"/>
-        </w:rPr>
-      </w:pPr>
-      <w:r>
-        <w:rPr>
-          <w:rFonts w:ascii="Courier New" w:eastAsia="Courier New" w:hAnsi="Courier New" w:cs="Courier New"/>
+          <w:rFonts w:asciiTheme="majorHAnsi" w:eastAsia="Courier New" w:hAnsiTheme="majorHAnsi" w:cstheme="majorHAnsi"/>
+          <w:sz w:val="24"/>
+          <w:szCs w:val="24"/>
+        </w:rPr>
+      </w:pPr>
+    </w:p>
+    <w:p>
+      <w:pPr>
+        <w:jc w:val="center"/>
+        <w:rPr>
+          <w:rFonts w:asciiTheme="majorHAnsi" w:eastAsia="Courier New" w:hAnsiTheme="majorHAnsi" w:cstheme="majorHAnsi"/>
+          <w:sz w:val="24"/>
+          <w:szCs w:val="24"/>
+        </w:rPr>
+      </w:pPr>
+      <w:r>
+        <w:rPr>
+          <w:rFonts w:asciiTheme="majorHAnsi" w:eastAsia="Courier New" w:hAnsiTheme="majorHAnsi" w:cstheme="majorHAnsi"/>
           <w:sz w:val="24"/>
           <w:szCs w:val="24"/>
         </w:rPr>
@@ -554,14 +534,14 @@
       <w:pPr>
         <w:jc w:val="center"/>
         <w:rPr>
-          <w:rFonts w:ascii="Courier New" w:eastAsia="Courier New" w:hAnsi="Courier New" w:cs="Courier New"/>
-          <w:sz w:val="24"/>
-          <w:szCs w:val="24"/>
-        </w:rPr>
-      </w:pPr>
-      <w:r>
-        <w:rPr>
-          <w:rFonts w:ascii="Courier New" w:eastAsia="Courier New" w:hAnsi="Courier New" w:cs="Courier New"/>
+          <w:rFonts w:asciiTheme="majorHAnsi" w:eastAsia="Courier New" w:hAnsiTheme="majorHAnsi" w:cstheme="majorHAnsi"/>
+          <w:sz w:val="24"/>
+          <w:szCs w:val="24"/>
+        </w:rPr>
+      </w:pPr>
+      <w:r>
+        <w:rPr>
+          <w:rFonts w:asciiTheme="majorHAnsi" w:eastAsia="Courier New" w:hAnsiTheme="majorHAnsi" w:cstheme="majorHAnsi"/>
           <w:sz w:val="24"/>
           <w:szCs w:val="24"/>
         </w:rPr>
@@ -572,14 +552,14 @@
       <w:pPr>
         <w:jc w:val="center"/>
         <w:rPr>
-          <w:rFonts w:ascii="Courier New" w:eastAsia="Courier New" w:hAnsi="Courier New" w:cs="Courier New"/>
-          <w:sz w:val="24"/>
-          <w:szCs w:val="24"/>
-        </w:rPr>
-      </w:pPr>
-      <w:r>
-        <w:rPr>
-          <w:rFonts w:ascii="Courier New" w:eastAsia="Courier New" w:hAnsi="Courier New" w:cs="Courier New"/>
+          <w:rFonts w:asciiTheme="majorHAnsi" w:eastAsia="Courier New" w:hAnsiTheme="majorHAnsi" w:cstheme="majorHAnsi"/>
+          <w:sz w:val="24"/>
+          <w:szCs w:val="24"/>
+        </w:rPr>
+      </w:pPr>
+      <w:r>
+        <w:rPr>
+          <w:rFonts w:asciiTheme="majorHAnsi" w:eastAsia="Courier New" w:hAnsiTheme="majorHAnsi" w:cstheme="majorHAnsi"/>
           <w:sz w:val="24"/>
           <w:szCs w:val="24"/>
         </w:rPr>
@@ -588,7 +568,7 @@
       <w:proofErr w:type="spellStart"/>
       <w:r>
         <w:rPr>
-          <w:rFonts w:ascii="Courier New" w:eastAsia="Courier New" w:hAnsi="Courier New" w:cs="Courier New"/>
+          <w:rFonts w:asciiTheme="majorHAnsi" w:eastAsia="Courier New" w:hAnsiTheme="majorHAnsi" w:cstheme="majorHAnsi"/>
           <w:sz w:val="24"/>
           <w:szCs w:val="24"/>
         </w:rPr>
@@ -597,7 +577,7 @@
       <w:proofErr w:type="spellEnd"/>
       <w:r>
         <w:rPr>
-          <w:rFonts w:ascii="Courier New" w:eastAsia="Courier New" w:hAnsi="Courier New" w:cs="Courier New"/>
+          <w:rFonts w:asciiTheme="majorHAnsi" w:eastAsia="Courier New" w:hAnsiTheme="majorHAnsi" w:cstheme="majorHAnsi"/>
           <w:sz w:val="24"/>
           <w:szCs w:val="24"/>
         </w:rPr>
@@ -608,14 +588,14 @@
       <w:pPr>
         <w:jc w:val="center"/>
         <w:rPr>
-          <w:rFonts w:ascii="Courier New" w:eastAsia="Courier New" w:hAnsi="Courier New" w:cs="Courier New"/>
-          <w:sz w:val="24"/>
-          <w:szCs w:val="24"/>
-        </w:rPr>
-      </w:pPr>
-      <w:r>
-        <w:rPr>
-          <w:rFonts w:ascii="Courier New" w:eastAsia="Courier New" w:hAnsi="Courier New" w:cs="Courier New"/>
+          <w:rFonts w:asciiTheme="majorHAnsi" w:eastAsia="Courier New" w:hAnsiTheme="majorHAnsi" w:cstheme="majorHAnsi"/>
+          <w:sz w:val="24"/>
+          <w:szCs w:val="24"/>
+        </w:rPr>
+      </w:pPr>
+      <w:r>
+        <w:rPr>
+          <w:rFonts w:asciiTheme="majorHAnsi" w:eastAsia="Courier New" w:hAnsiTheme="majorHAnsi" w:cstheme="majorHAnsi"/>
           <w:sz w:val="24"/>
           <w:szCs w:val="24"/>
         </w:rPr>
@@ -626,14 +606,14 @@
       <w:pPr>
         <w:jc w:val="center"/>
         <w:rPr>
-          <w:rFonts w:ascii="Courier New" w:eastAsia="Courier New" w:hAnsi="Courier New" w:cs="Courier New"/>
-          <w:sz w:val="24"/>
-          <w:szCs w:val="24"/>
-        </w:rPr>
-      </w:pPr>
-      <w:r>
-        <w:rPr>
-          <w:rFonts w:ascii="Courier New" w:eastAsia="Courier New" w:hAnsi="Courier New" w:cs="Courier New"/>
+          <w:rFonts w:asciiTheme="majorHAnsi" w:eastAsia="Courier New" w:hAnsiTheme="majorHAnsi" w:cstheme="majorHAnsi"/>
+          <w:sz w:val="24"/>
+          <w:szCs w:val="24"/>
+        </w:rPr>
+      </w:pPr>
+      <w:r>
+        <w:rPr>
+          <w:rFonts w:asciiTheme="majorHAnsi" w:eastAsia="Courier New" w:hAnsiTheme="majorHAnsi" w:cstheme="majorHAnsi"/>
           <w:sz w:val="24"/>
           <w:szCs w:val="24"/>
         </w:rPr>
@@ -644,14 +624,14 @@
       <w:pPr>
         <w:jc w:val="center"/>
         <w:rPr>
-          <w:rFonts w:ascii="Courier New" w:eastAsia="Courier New" w:hAnsi="Courier New" w:cs="Courier New"/>
-          <w:sz w:val="24"/>
-          <w:szCs w:val="24"/>
-        </w:rPr>
-      </w:pPr>
-      <w:r>
-        <w:rPr>
-          <w:rFonts w:ascii="Courier New" w:eastAsia="Courier New" w:hAnsi="Courier New" w:cs="Courier New"/>
+          <w:rFonts w:asciiTheme="majorHAnsi" w:eastAsia="Courier New" w:hAnsiTheme="majorHAnsi" w:cstheme="majorHAnsi"/>
+          <w:sz w:val="24"/>
+          <w:szCs w:val="24"/>
+        </w:rPr>
+      </w:pPr>
+      <w:r>
+        <w:rPr>
+          <w:rFonts w:asciiTheme="majorHAnsi" w:eastAsia="Courier New" w:hAnsiTheme="majorHAnsi" w:cstheme="majorHAnsi"/>
           <w:sz w:val="24"/>
           <w:szCs w:val="24"/>
         </w:rPr>
@@ -660,7 +640,7 @@
       <w:proofErr w:type="spellStart"/>
       <w:r>
         <w:rPr>
-          <w:rFonts w:ascii="Courier New" w:eastAsia="Courier New" w:hAnsi="Courier New" w:cs="Courier New"/>
+          <w:rFonts w:asciiTheme="majorHAnsi" w:eastAsia="Courier New" w:hAnsiTheme="majorHAnsi" w:cstheme="majorHAnsi"/>
           <w:sz w:val="24"/>
           <w:szCs w:val="24"/>
         </w:rPr>
@@ -669,7 +649,7 @@
       <w:proofErr w:type="spellEnd"/>
       <w:r>
         <w:rPr>
-          <w:rFonts w:ascii="Courier New" w:eastAsia="Courier New" w:hAnsi="Courier New" w:cs="Courier New"/>
+          <w:rFonts w:asciiTheme="majorHAnsi" w:eastAsia="Courier New" w:hAnsiTheme="majorHAnsi" w:cstheme="majorHAnsi"/>
           <w:sz w:val="24"/>
           <w:szCs w:val="24"/>
         </w:rPr>
@@ -680,35 +660,35 @@
       <w:pPr>
         <w:jc w:val="center"/>
         <w:rPr>
-          <w:rFonts w:ascii="Courier New" w:eastAsia="Courier New" w:hAnsi="Courier New" w:cs="Courier New"/>
-          <w:sz w:val="24"/>
-          <w:szCs w:val="24"/>
-        </w:rPr>
-      </w:pPr>
-    </w:p>
-    <w:p>
-      <w:pPr>
-        <w:jc w:val="center"/>
-        <w:rPr>
-          <w:rFonts w:ascii="Courier New" w:eastAsia="Courier New" w:hAnsi="Courier New" w:cs="Courier New"/>
-          <w:sz w:val="24"/>
-          <w:szCs w:val="24"/>
-        </w:rPr>
-      </w:pPr>
-    </w:p>
-    <w:p>
-      <w:pPr>
-        <w:spacing w:line="360" w:lineRule="auto"/>
-        <w:jc w:val="center"/>
-        <w:rPr>
-          <w:rFonts w:ascii="Courier New" w:eastAsia="Courier New" w:hAnsi="Courier New" w:cs="Courier New"/>
-          <w:sz w:val="24"/>
-          <w:szCs w:val="24"/>
-        </w:rPr>
-      </w:pPr>
-      <w:r>
-        <w:rPr>
-          <w:rFonts w:ascii="Courier New" w:eastAsia="Courier New" w:hAnsi="Courier New" w:cs="Courier New"/>
+          <w:rFonts w:asciiTheme="majorHAnsi" w:eastAsia="Courier New" w:hAnsiTheme="majorHAnsi" w:cstheme="majorHAnsi"/>
+          <w:sz w:val="24"/>
+          <w:szCs w:val="24"/>
+        </w:rPr>
+      </w:pPr>
+    </w:p>
+    <w:p>
+      <w:pPr>
+        <w:jc w:val="center"/>
+        <w:rPr>
+          <w:rFonts w:asciiTheme="majorHAnsi" w:eastAsia="Courier New" w:hAnsiTheme="majorHAnsi" w:cstheme="majorHAnsi"/>
+          <w:sz w:val="24"/>
+          <w:szCs w:val="24"/>
+        </w:rPr>
+      </w:pPr>
+    </w:p>
+    <w:p>
+      <w:pPr>
+        <w:spacing w:line="360" w:lineRule="auto"/>
+        <w:jc w:val="center"/>
+        <w:rPr>
+          <w:rFonts w:asciiTheme="majorHAnsi" w:eastAsia="Courier New" w:hAnsiTheme="majorHAnsi" w:cstheme="majorHAnsi"/>
+          <w:sz w:val="24"/>
+          <w:szCs w:val="24"/>
+        </w:rPr>
+      </w:pPr>
+      <w:r>
+        <w:rPr>
+          <w:rFonts w:asciiTheme="majorHAnsi" w:eastAsia="Courier New" w:hAnsiTheme="majorHAnsi" w:cstheme="majorHAnsi"/>
           <w:sz w:val="24"/>
           <w:szCs w:val="24"/>
         </w:rPr>
@@ -720,14 +700,14 @@
         <w:spacing w:line="360" w:lineRule="auto"/>
         <w:jc w:val="center"/>
         <w:rPr>
-          <w:rFonts w:ascii="Courier New" w:eastAsia="Courier New" w:hAnsi="Courier New" w:cs="Courier New"/>
-          <w:sz w:val="24"/>
-          <w:szCs w:val="24"/>
-        </w:rPr>
-      </w:pPr>
-      <w:r>
-        <w:rPr>
-          <w:rFonts w:ascii="Courier New" w:eastAsia="Courier New" w:hAnsi="Courier New" w:cs="Courier New"/>
+          <w:rFonts w:asciiTheme="majorHAnsi" w:eastAsia="Courier New" w:hAnsiTheme="majorHAnsi" w:cstheme="majorHAnsi"/>
+          <w:sz w:val="24"/>
+          <w:szCs w:val="24"/>
+        </w:rPr>
+      </w:pPr>
+      <w:r>
+        <w:rPr>
+          <w:rFonts w:asciiTheme="majorHAnsi" w:eastAsia="Courier New" w:hAnsiTheme="majorHAnsi" w:cstheme="majorHAnsi"/>
           <w:sz w:val="24"/>
           <w:szCs w:val="24"/>
         </w:rPr>
@@ -739,18 +719,18 @@
         <w:spacing w:line="360" w:lineRule="auto"/>
         <w:jc w:val="center"/>
         <w:rPr>
-          <w:rFonts w:ascii="Courier New" w:eastAsia="Courier New" w:hAnsi="Courier New" w:cs="Courier New"/>
-          <w:sz w:val="24"/>
-          <w:szCs w:val="24"/>
-        </w:rPr>
-      </w:pPr>
-    </w:p>
-    <w:p>
-      <w:pPr>
-        <w:spacing w:line="360" w:lineRule="auto"/>
-        <w:jc w:val="center"/>
-        <w:rPr>
-          <w:rFonts w:ascii="Courier New" w:eastAsia="Courier New" w:hAnsi="Courier New" w:cs="Courier New"/>
+          <w:rFonts w:asciiTheme="majorHAnsi" w:eastAsia="Courier New" w:hAnsiTheme="majorHAnsi" w:cstheme="majorHAnsi"/>
+          <w:sz w:val="24"/>
+          <w:szCs w:val="24"/>
+        </w:rPr>
+      </w:pPr>
+    </w:p>
+    <w:p>
+      <w:pPr>
+        <w:spacing w:line="360" w:lineRule="auto"/>
+        <w:jc w:val="center"/>
+        <w:rPr>
+          <w:rFonts w:asciiTheme="majorHAnsi" w:eastAsia="Courier New" w:hAnsiTheme="majorHAnsi" w:cstheme="majorHAnsi"/>
           <w:sz w:val="24"/>
           <w:szCs w:val="24"/>
         </w:rPr>
@@ -765,18 +745,17 @@
         <w:spacing w:line="360" w:lineRule="auto"/>
         <w:contextualSpacing/>
         <w:rPr>
-          <w:rFonts w:ascii="Courier New" w:eastAsia="Courier New" w:hAnsi="Courier New" w:cs="Courier New"/>
-          <w:sz w:val="24"/>
-          <w:szCs w:val="24"/>
-        </w:rPr>
-      </w:pPr>
-      <w:r>
-        <w:rPr>
-          <w:rFonts w:ascii="Courier New" w:eastAsia="Courier New" w:hAnsi="Courier New" w:cs="Courier New"/>
-          <w:sz w:val="24"/>
-          <w:szCs w:val="24"/>
-        </w:rPr>
-        <w:lastRenderedPageBreak/>
+          <w:rFonts w:asciiTheme="majorHAnsi" w:eastAsia="Courier New" w:hAnsiTheme="majorHAnsi" w:cstheme="majorHAnsi"/>
+          <w:sz w:val="24"/>
+          <w:szCs w:val="24"/>
+        </w:rPr>
+      </w:pPr>
+      <w:r>
+        <w:rPr>
+          <w:rFonts w:asciiTheme="majorHAnsi" w:eastAsia="Courier New" w:hAnsiTheme="majorHAnsi" w:cstheme="majorHAnsi"/>
+          <w:sz w:val="24"/>
+          <w:szCs w:val="24"/>
+        </w:rPr>
         <w:t>What is WWW</w:t>
       </w:r>
     </w:p>
@@ -789,14 +768,14 @@
         </w:numPr>
         <w:spacing w:line="360" w:lineRule="auto"/>
         <w:rPr>
-          <w:rFonts w:ascii="Courier New" w:eastAsia="Courier New" w:hAnsi="Courier New" w:cs="Courier New"/>
-          <w:sz w:val="24"/>
-          <w:szCs w:val="24"/>
-        </w:rPr>
-      </w:pPr>
-      <w:r>
-        <w:rPr>
-          <w:rFonts w:ascii="Courier New" w:eastAsia="Courier New" w:hAnsi="Courier New" w:cs="Courier New"/>
+          <w:rFonts w:asciiTheme="majorHAnsi" w:eastAsia="Courier New" w:hAnsiTheme="majorHAnsi" w:cstheme="majorHAnsi"/>
+          <w:sz w:val="24"/>
+          <w:szCs w:val="24"/>
+        </w:rPr>
+      </w:pPr>
+      <w:r>
+        <w:rPr>
+          <w:rFonts w:asciiTheme="majorHAnsi" w:eastAsia="Courier New" w:hAnsiTheme="majorHAnsi" w:cstheme="majorHAnsi"/>
           <w:sz w:val="24"/>
           <w:szCs w:val="24"/>
         </w:rPr>
@@ -812,18 +791,28 @@
         </w:numPr>
         <w:spacing w:line="360" w:lineRule="auto"/>
         <w:rPr>
-          <w:rFonts w:ascii="Courier New" w:eastAsia="Courier New" w:hAnsi="Courier New" w:cs="Courier New"/>
-          <w:sz w:val="24"/>
-          <w:szCs w:val="24"/>
-        </w:rPr>
-      </w:pPr>
-      <w:r>
-        <w:rPr>
-          <w:rFonts w:ascii="Courier New" w:eastAsia="Courier New" w:hAnsi="Courier New" w:cs="Courier New"/>
-          <w:sz w:val="24"/>
-          <w:szCs w:val="24"/>
-        </w:rPr>
-        <w:t xml:space="preserve">A worldwide data medium which clients can read and compose through PCs associated with the Web. The term is frequently erroneously utilized as an equivalent word for the Web itself, yet the Internet is an administration that works over the Web, as email does. </w:t>
+          <w:rFonts w:asciiTheme="majorHAnsi" w:eastAsia="Courier New" w:hAnsiTheme="majorHAnsi" w:cstheme="majorHAnsi"/>
+          <w:sz w:val="24"/>
+          <w:szCs w:val="24"/>
+        </w:rPr>
+      </w:pPr>
+      <w:proofErr w:type="gramStart"/>
+      <w:r>
+        <w:rPr>
+          <w:rFonts w:asciiTheme="majorHAnsi" w:eastAsia="Courier New" w:hAnsiTheme="majorHAnsi" w:cstheme="majorHAnsi"/>
+          <w:sz w:val="24"/>
+          <w:szCs w:val="24"/>
+        </w:rPr>
+        <w:t>A worldwide data medium which clients</w:t>
+      </w:r>
+      <w:proofErr w:type="gramEnd"/>
+      <w:r>
+        <w:rPr>
+          <w:rFonts w:asciiTheme="majorHAnsi" w:eastAsia="Courier New" w:hAnsiTheme="majorHAnsi" w:cstheme="majorHAnsi"/>
+          <w:sz w:val="24"/>
+          <w:szCs w:val="24"/>
+        </w:rPr>
+        <w:t xml:space="preserve"> can read and compose through PCs associated with the Web. The term is frequently erroneously utilized as an equivalent word for the Web itself, yet the Internet is an administration that works over the Web, as email does. </w:t>
       </w:r>
     </w:p>
     <w:p>
@@ -835,14 +824,14 @@
         </w:numPr>
         <w:spacing w:line="360" w:lineRule="auto"/>
         <w:rPr>
-          <w:rFonts w:ascii="Courier New" w:eastAsia="Courier New" w:hAnsi="Courier New" w:cs="Courier New"/>
-          <w:sz w:val="24"/>
-          <w:szCs w:val="24"/>
-        </w:rPr>
-      </w:pPr>
-      <w:r>
-        <w:rPr>
-          <w:rFonts w:ascii="Courier New" w:eastAsia="Courier New" w:hAnsi="Courier New" w:cs="Courier New"/>
+          <w:rFonts w:asciiTheme="majorHAnsi" w:eastAsia="Courier New" w:hAnsiTheme="majorHAnsi" w:cstheme="majorHAnsi"/>
+          <w:sz w:val="24"/>
+          <w:szCs w:val="24"/>
+        </w:rPr>
+      </w:pPr>
+      <w:r>
+        <w:rPr>
+          <w:rFonts w:asciiTheme="majorHAnsi" w:eastAsia="Courier New" w:hAnsiTheme="majorHAnsi" w:cstheme="majorHAnsi"/>
           <w:sz w:val="24"/>
           <w:szCs w:val="24"/>
         </w:rPr>
@@ -858,26 +847,18 @@
         </w:numPr>
         <w:spacing w:line="360" w:lineRule="auto"/>
         <w:rPr>
-          <w:rFonts w:ascii="Courier New" w:eastAsia="Courier New" w:hAnsi="Courier New" w:cs="Courier New"/>
-          <w:sz w:val="24"/>
-          <w:szCs w:val="24"/>
-        </w:rPr>
-      </w:pPr>
-      <w:r>
-        <w:rPr>
-          <w:rFonts w:ascii="Courier New" w:eastAsia="Courier New" w:hAnsi="Courier New" w:cs="Courier New"/>
-          <w:sz w:val="24"/>
-          <w:szCs w:val="24"/>
-        </w:rPr>
-        <w:t>A</w:t>
-      </w:r>
-      <w:r>
-        <w:rPr>
-          <w:rFonts w:ascii="Courier New" w:eastAsia="Courier New" w:hAnsi="Courier New" w:cs="Courier New"/>
-          <w:sz w:val="24"/>
-          <w:szCs w:val="24"/>
-        </w:rPr>
-        <w:t xml:space="preserve"> game plan of web servers that lift especially composed records.</w:t>
+          <w:rFonts w:asciiTheme="majorHAnsi" w:eastAsia="Courier New" w:hAnsiTheme="majorHAnsi" w:cstheme="majorHAnsi"/>
+          <w:sz w:val="24"/>
+          <w:szCs w:val="24"/>
+        </w:rPr>
+      </w:pPr>
+      <w:r>
+        <w:rPr>
+          <w:rFonts w:asciiTheme="majorHAnsi" w:eastAsia="Courier New" w:hAnsiTheme="majorHAnsi" w:cstheme="majorHAnsi"/>
+          <w:sz w:val="24"/>
+          <w:szCs w:val="24"/>
+        </w:rPr>
+        <w:t>A game plan of web servers that lift especially composed records.</w:t>
       </w:r>
     </w:p>
     <w:p>
@@ -889,14 +870,14 @@
         </w:numPr>
         <w:spacing w:line="360" w:lineRule="auto"/>
         <w:rPr>
-          <w:rFonts w:ascii="Courier New" w:eastAsia="Courier New" w:hAnsi="Courier New" w:cs="Courier New"/>
-          <w:sz w:val="24"/>
-          <w:szCs w:val="24"/>
-        </w:rPr>
-      </w:pPr>
-      <w:r>
-        <w:rPr>
-          <w:rFonts w:ascii="Courier New" w:eastAsia="Courier New" w:hAnsi="Courier New" w:cs="Courier New"/>
+          <w:rFonts w:asciiTheme="majorHAnsi" w:eastAsia="Courier New" w:hAnsiTheme="majorHAnsi" w:cstheme="majorHAnsi"/>
+          <w:sz w:val="24"/>
+          <w:szCs w:val="24"/>
+        </w:rPr>
+      </w:pPr>
+      <w:r>
+        <w:rPr>
+          <w:rFonts w:asciiTheme="majorHAnsi" w:eastAsia="Courier New" w:hAnsiTheme="majorHAnsi" w:cstheme="majorHAnsi"/>
           <w:sz w:val="24"/>
           <w:szCs w:val="24"/>
         </w:rPr>
@@ -912,14 +893,14 @@
         </w:numPr>
         <w:spacing w:line="360" w:lineRule="auto"/>
         <w:rPr>
-          <w:rFonts w:ascii="Courier New" w:eastAsia="Courier New" w:hAnsi="Courier New" w:cs="Courier New"/>
-          <w:sz w:val="24"/>
-          <w:szCs w:val="24"/>
-        </w:rPr>
-      </w:pPr>
-      <w:r>
-        <w:rPr>
-          <w:rFonts w:ascii="Courier New" w:eastAsia="Courier New" w:hAnsi="Courier New" w:cs="Courier New"/>
+          <w:rFonts w:asciiTheme="majorHAnsi" w:eastAsia="Courier New" w:hAnsiTheme="majorHAnsi" w:cstheme="majorHAnsi"/>
+          <w:sz w:val="24"/>
+          <w:szCs w:val="24"/>
+        </w:rPr>
+      </w:pPr>
+      <w:r>
+        <w:rPr>
+          <w:rFonts w:asciiTheme="majorHAnsi" w:eastAsia="Courier New" w:hAnsiTheme="majorHAnsi" w:cstheme="majorHAnsi"/>
           <w:sz w:val="24"/>
           <w:szCs w:val="24"/>
         </w:rPr>
@@ -935,14 +916,14 @@
         </w:numPr>
         <w:spacing w:line="360" w:lineRule="auto"/>
         <w:rPr>
-          <w:rFonts w:ascii="Courier New" w:eastAsia="Courier New" w:hAnsi="Courier New" w:cs="Courier New"/>
-          <w:sz w:val="24"/>
-          <w:szCs w:val="24"/>
-        </w:rPr>
-      </w:pPr>
-      <w:r>
-        <w:rPr>
-          <w:rFonts w:ascii="Courier New" w:eastAsia="Courier New" w:hAnsi="Courier New" w:cs="Courier New"/>
+          <w:rFonts w:asciiTheme="majorHAnsi" w:eastAsia="Courier New" w:hAnsiTheme="majorHAnsi" w:cstheme="majorHAnsi"/>
+          <w:sz w:val="24"/>
+          <w:szCs w:val="24"/>
+        </w:rPr>
+      </w:pPr>
+      <w:r>
+        <w:rPr>
+          <w:rFonts w:asciiTheme="majorHAnsi" w:eastAsia="Courier New" w:hAnsiTheme="majorHAnsi" w:cstheme="majorHAnsi"/>
           <w:sz w:val="24"/>
           <w:szCs w:val="24"/>
         </w:rPr>
@@ -958,14 +939,14 @@
         </w:numPr>
         <w:spacing w:line="360" w:lineRule="auto"/>
         <w:rPr>
-          <w:rFonts w:ascii="Courier New" w:eastAsia="Courier New" w:hAnsi="Courier New" w:cs="Courier New"/>
-          <w:sz w:val="24"/>
-          <w:szCs w:val="24"/>
-        </w:rPr>
-      </w:pPr>
-      <w:r>
-        <w:rPr>
-          <w:rFonts w:ascii="Courier New" w:eastAsia="Courier New" w:hAnsi="Courier New" w:cs="Courier New"/>
+          <w:rFonts w:asciiTheme="majorHAnsi" w:eastAsia="Courier New" w:hAnsiTheme="majorHAnsi" w:cstheme="majorHAnsi"/>
+          <w:sz w:val="24"/>
+          <w:szCs w:val="24"/>
+        </w:rPr>
+      </w:pPr>
+      <w:r>
+        <w:rPr>
+          <w:rFonts w:asciiTheme="majorHAnsi" w:eastAsia="Courier New" w:hAnsiTheme="majorHAnsi" w:cstheme="majorHAnsi"/>
           <w:sz w:val="24"/>
           <w:szCs w:val="24"/>
         </w:rPr>
@@ -981,14 +962,14 @@
         </w:numPr>
         <w:spacing w:line="360" w:lineRule="auto"/>
         <w:rPr>
-          <w:rFonts w:ascii="Courier New" w:eastAsia="Courier New" w:hAnsi="Courier New" w:cs="Courier New"/>
-          <w:sz w:val="24"/>
-          <w:szCs w:val="24"/>
-        </w:rPr>
-      </w:pPr>
-      <w:r>
-        <w:rPr>
-          <w:rFonts w:ascii="Courier New" w:eastAsia="Courier New" w:hAnsi="Courier New" w:cs="Courier New"/>
+          <w:rFonts w:asciiTheme="majorHAnsi" w:eastAsia="Courier New" w:hAnsiTheme="majorHAnsi" w:cstheme="majorHAnsi"/>
+          <w:sz w:val="24"/>
+          <w:szCs w:val="24"/>
+        </w:rPr>
+      </w:pPr>
+      <w:r>
+        <w:rPr>
+          <w:rFonts w:asciiTheme="majorHAnsi" w:eastAsia="Courier New" w:hAnsiTheme="majorHAnsi" w:cstheme="majorHAnsi"/>
           <w:sz w:val="24"/>
           <w:szCs w:val="24"/>
         </w:rPr>
@@ -1004,14 +985,14 @@
         </w:numPr>
         <w:spacing w:line="360" w:lineRule="auto"/>
         <w:rPr>
-          <w:rFonts w:ascii="Courier New" w:eastAsia="Courier New" w:hAnsi="Courier New" w:cs="Courier New"/>
-          <w:sz w:val="24"/>
-          <w:szCs w:val="24"/>
-        </w:rPr>
-      </w:pPr>
-      <w:r>
-        <w:rPr>
-          <w:rFonts w:ascii="Courier New" w:eastAsia="Courier New" w:hAnsi="Courier New" w:cs="Courier New"/>
+          <w:rFonts w:asciiTheme="majorHAnsi" w:eastAsia="Courier New" w:hAnsiTheme="majorHAnsi" w:cstheme="majorHAnsi"/>
+          <w:sz w:val="24"/>
+          <w:szCs w:val="24"/>
+        </w:rPr>
+      </w:pPr>
+      <w:r>
+        <w:rPr>
+          <w:rFonts w:asciiTheme="majorHAnsi" w:eastAsia="Courier New" w:hAnsiTheme="majorHAnsi" w:cstheme="majorHAnsi"/>
           <w:sz w:val="24"/>
           <w:szCs w:val="24"/>
         </w:rPr>
@@ -1027,14 +1008,14 @@
         </w:numPr>
         <w:spacing w:line="360" w:lineRule="auto"/>
         <w:rPr>
-          <w:rFonts w:ascii="Courier New" w:eastAsia="Courier New" w:hAnsi="Courier New" w:cs="Courier New"/>
-          <w:sz w:val="24"/>
-          <w:szCs w:val="24"/>
-        </w:rPr>
-      </w:pPr>
-      <w:r>
-        <w:rPr>
-          <w:rFonts w:ascii="Courier New" w:eastAsia="Courier New" w:hAnsi="Courier New" w:cs="Courier New"/>
+          <w:rFonts w:asciiTheme="majorHAnsi" w:eastAsia="Courier New" w:hAnsiTheme="majorHAnsi" w:cstheme="majorHAnsi"/>
+          <w:sz w:val="24"/>
+          <w:szCs w:val="24"/>
+        </w:rPr>
+      </w:pPr>
+      <w:r>
+        <w:rPr>
+          <w:rFonts w:asciiTheme="majorHAnsi" w:eastAsia="Courier New" w:hAnsiTheme="majorHAnsi" w:cstheme="majorHAnsi"/>
           <w:sz w:val="24"/>
           <w:szCs w:val="24"/>
         </w:rPr>
@@ -1050,18 +1031,17 @@
         </w:numPr>
         <w:spacing w:line="360" w:lineRule="auto"/>
         <w:rPr>
-          <w:rFonts w:ascii="Courier New" w:eastAsia="Courier New" w:hAnsi="Courier New" w:cs="Courier New"/>
-          <w:sz w:val="24"/>
-          <w:szCs w:val="24"/>
-        </w:rPr>
-      </w:pPr>
-      <w:r>
-        <w:rPr>
-          <w:rFonts w:ascii="Courier New" w:eastAsia="Courier New" w:hAnsi="Courier New" w:cs="Courier New"/>
-          <w:sz w:val="24"/>
-          <w:szCs w:val="24"/>
-        </w:rPr>
-        <w:lastRenderedPageBreak/>
+          <w:rFonts w:asciiTheme="majorHAnsi" w:eastAsia="Courier New" w:hAnsiTheme="majorHAnsi" w:cstheme="majorHAnsi"/>
+          <w:sz w:val="24"/>
+          <w:szCs w:val="24"/>
+        </w:rPr>
+      </w:pPr>
+      <w:r>
+        <w:rPr>
+          <w:rFonts w:asciiTheme="majorHAnsi" w:eastAsia="Courier New" w:hAnsiTheme="majorHAnsi" w:cstheme="majorHAnsi"/>
+          <w:sz w:val="24"/>
+          <w:szCs w:val="24"/>
+        </w:rPr>
         <w:t>There are a few applications called Web programs that make it simple to get to the World Wide Web</w:t>
       </w:r>
     </w:p>
@@ -1074,65 +1054,45 @@
         </w:numPr>
         <w:spacing w:line="360" w:lineRule="auto"/>
         <w:rPr>
-          <w:rFonts w:ascii="Courier New" w:eastAsia="Courier New" w:hAnsi="Courier New" w:cs="Courier New"/>
-          <w:sz w:val="24"/>
-          <w:szCs w:val="24"/>
-        </w:rPr>
-      </w:pPr>
-      <w:r>
-        <w:rPr>
-          <w:rFonts w:ascii="Courier New" w:eastAsia="Courier New" w:hAnsi="Courier New" w:cs="Courier New"/>
-          <w:sz w:val="24"/>
-          <w:szCs w:val="24"/>
-        </w:rPr>
-        <w:t>All significant Web locales have balanced their substance outline and improvement way to deal with oblige the quickly expanding division of the populace getting to the Web from little screen telephones rather than extensive screen desktop and smart phones</w:t>
-      </w:r>
-      <w:r>
-        <w:rPr>
-          <w:rFonts w:ascii="Courier New" w:eastAsia="Courier New" w:hAnsi="Courier New" w:cs="Courier New"/>
-          <w:sz w:val="24"/>
-          <w:szCs w:val="24"/>
-        </w:rPr>
-        <w:t>.</w:t>
-      </w:r>
-    </w:p>
-    <w:p>
-      <w:pPr>
-        <w:spacing w:line="360" w:lineRule="auto"/>
-        <w:rPr>
-          <w:rFonts w:ascii="Courier New" w:eastAsia="Courier New" w:hAnsi="Courier New" w:cs="Courier New"/>
-          <w:sz w:val="24"/>
-          <w:szCs w:val="24"/>
-        </w:rPr>
-      </w:pPr>
-    </w:p>
-    <w:p>
-      <w:pPr>
-        <w:spacing w:line="360" w:lineRule="auto"/>
-        <w:rPr>
-          <w:rFonts w:ascii="Courier New" w:eastAsia="Courier New" w:hAnsi="Courier New" w:cs="Courier New"/>
-          <w:sz w:val="24"/>
-          <w:szCs w:val="24"/>
-        </w:rPr>
-      </w:pPr>
-    </w:p>
-    <w:p>
-      <w:pPr>
-        <w:spacing w:line="360" w:lineRule="auto"/>
-        <w:rPr>
-          <w:rFonts w:ascii="Courier New" w:eastAsia="Courier New" w:hAnsi="Courier New" w:cs="Courier New"/>
-          <w:sz w:val="24"/>
-          <w:szCs w:val="24"/>
-        </w:rPr>
-      </w:pPr>
-      <w:bookmarkStart w:id="0" w:name="_GoBack"/>
-      <w:bookmarkEnd w:id="0"/>
-    </w:p>
-    <w:p>
-      <w:pPr>
-        <w:spacing w:line="360" w:lineRule="auto"/>
-        <w:rPr>
-          <w:rFonts w:ascii="Courier New" w:eastAsia="Courier New" w:hAnsi="Courier New" w:cs="Courier New"/>
+          <w:rFonts w:asciiTheme="majorHAnsi" w:eastAsia="Courier New" w:hAnsiTheme="majorHAnsi" w:cstheme="majorHAnsi"/>
+          <w:sz w:val="24"/>
+          <w:szCs w:val="24"/>
+        </w:rPr>
+      </w:pPr>
+      <w:r>
+        <w:rPr>
+          <w:rFonts w:asciiTheme="majorHAnsi" w:eastAsia="Courier New" w:hAnsiTheme="majorHAnsi" w:cstheme="majorHAnsi"/>
+          <w:sz w:val="24"/>
+          <w:szCs w:val="24"/>
+        </w:rPr>
+        <w:t>All significant Web locales have balanced their substance outline and improvement way to deal with oblige the quickly expanding division of the populace getting to the Web from little screen telephones rather than extensive screen desktop and smart phones.</w:t>
+      </w:r>
+    </w:p>
+    <w:p>
+      <w:pPr>
+        <w:spacing w:line="360" w:lineRule="auto"/>
+        <w:rPr>
+          <w:rFonts w:asciiTheme="majorHAnsi" w:eastAsia="Courier New" w:hAnsiTheme="majorHAnsi" w:cstheme="majorHAnsi"/>
+          <w:sz w:val="24"/>
+          <w:szCs w:val="24"/>
+        </w:rPr>
+      </w:pPr>
+    </w:p>
+    <w:p>
+      <w:pPr>
+        <w:spacing w:line="360" w:lineRule="auto"/>
+        <w:rPr>
+          <w:rFonts w:asciiTheme="majorHAnsi" w:eastAsia="Courier New" w:hAnsiTheme="majorHAnsi" w:cstheme="majorHAnsi"/>
+          <w:sz w:val="24"/>
+          <w:szCs w:val="24"/>
+        </w:rPr>
+      </w:pPr>
+    </w:p>
+    <w:p>
+      <w:pPr>
+        <w:spacing w:line="360" w:lineRule="auto"/>
+        <w:rPr>
+          <w:rFonts w:asciiTheme="majorHAnsi" w:eastAsia="Courier New" w:hAnsiTheme="majorHAnsi" w:cstheme="majorHAnsi"/>
           <w:sz w:val="24"/>
           <w:szCs w:val="24"/>
         </w:rPr>
@@ -1147,14 +1107,14 @@
         <w:spacing w:line="360" w:lineRule="auto"/>
         <w:contextualSpacing/>
         <w:rPr>
-          <w:rFonts w:ascii="Courier New" w:eastAsia="Courier New" w:hAnsi="Courier New" w:cs="Courier New"/>
-          <w:sz w:val="24"/>
-          <w:szCs w:val="24"/>
-        </w:rPr>
-      </w:pPr>
-      <w:r>
-        <w:rPr>
-          <w:rFonts w:ascii="Courier New" w:eastAsia="Courier New" w:hAnsi="Courier New" w:cs="Courier New"/>
+          <w:rFonts w:asciiTheme="majorHAnsi" w:eastAsia="Courier New" w:hAnsiTheme="majorHAnsi" w:cstheme="majorHAnsi"/>
+          <w:sz w:val="24"/>
+          <w:szCs w:val="24"/>
+        </w:rPr>
+      </w:pPr>
+      <w:r>
+        <w:rPr>
+          <w:rFonts w:asciiTheme="majorHAnsi" w:eastAsia="Courier New" w:hAnsiTheme="majorHAnsi" w:cstheme="majorHAnsi"/>
           <w:sz w:val="24"/>
           <w:szCs w:val="24"/>
         </w:rPr>
@@ -1165,18 +1125,17 @@
       <w:pPr>
         <w:spacing w:line="360" w:lineRule="auto"/>
         <w:rPr>
-          <w:rFonts w:ascii="Courier New" w:eastAsia="Courier New" w:hAnsi="Courier New" w:cs="Courier New"/>
-          <w:sz w:val="24"/>
-          <w:szCs w:val="24"/>
-        </w:rPr>
-      </w:pPr>
-    </w:p>
-    <w:p>
-      <w:pPr>
-        <w:spacing w:line="360" w:lineRule="auto"/>
-        <w:rPr>
-          <w:rFonts w:ascii="Courier New" w:eastAsia="Courier New" w:hAnsi="Courier New" w:cs="Courier New"/>
-          <w:b/>
+          <w:rFonts w:asciiTheme="majorHAnsi" w:eastAsia="Courier New" w:hAnsiTheme="majorHAnsi" w:cstheme="majorHAnsi"/>
+          <w:sz w:val="24"/>
+          <w:szCs w:val="24"/>
+        </w:rPr>
+      </w:pPr>
+    </w:p>
+    <w:p>
+      <w:pPr>
+        <w:spacing w:line="360" w:lineRule="auto"/>
+        <w:rPr>
+          <w:rFonts w:asciiTheme="majorHAnsi" w:eastAsia="Courier New" w:hAnsiTheme="majorHAnsi" w:cstheme="majorHAnsi"/>
           <w:sz w:val="24"/>
           <w:szCs w:val="24"/>
           <w:highlight w:val="white"/>
@@ -1184,13 +1143,53 @@
       </w:pPr>
       <w:r>
         <w:rPr>
-          <w:rFonts w:ascii="Courier New" w:eastAsia="Courier New" w:hAnsi="Courier New" w:cs="Courier New"/>
+          <w:rFonts w:asciiTheme="majorHAnsi" w:eastAsia="Courier New" w:hAnsiTheme="majorHAnsi" w:cstheme="majorHAnsi"/>
           <w:sz w:val="24"/>
           <w:szCs w:val="24"/>
           <w:highlight w:val="white"/>
         </w:rPr>
         <w:t xml:space="preserve">The World Wide Web is used for entertainment and communication, Users are thinking about obtaining material benefits and want to know how you can make money on the Internet. Every single aspect of music, movies, television, theater, video games, etc. has been greatly affected by the Internet. </w:t>
       </w:r>
+    </w:p>
+    <w:p>
+      <w:pPr>
+        <w:spacing w:line="360" w:lineRule="auto"/>
+        <w:rPr>
+          <w:rFonts w:asciiTheme="majorHAnsi" w:eastAsia="Courier New" w:hAnsiTheme="majorHAnsi" w:cstheme="majorHAnsi"/>
+          <w:sz w:val="24"/>
+          <w:szCs w:val="24"/>
+          <w:highlight w:val="white"/>
+        </w:rPr>
+      </w:pPr>
+    </w:p>
+    <w:p>
+      <w:pPr>
+        <w:spacing w:line="360" w:lineRule="auto"/>
+        <w:rPr>
+          <w:rFonts w:asciiTheme="majorHAnsi" w:eastAsia="Courier New" w:hAnsiTheme="majorHAnsi" w:cstheme="majorHAnsi"/>
+          <w:sz w:val="24"/>
+          <w:szCs w:val="24"/>
+        </w:rPr>
+      </w:pPr>
+      <w:r>
+        <w:rPr>
+          <w:rFonts w:asciiTheme="majorHAnsi" w:eastAsia="Courier New" w:hAnsiTheme="majorHAnsi" w:cstheme="majorHAnsi"/>
+          <w:sz w:val="24"/>
+          <w:szCs w:val="24"/>
+        </w:rPr>
+        <w:t>On our daily lives we use the www to entertain ourselves especially when we are bored. When surfing in the internet we ought to see a lot of websites that caught our attention and interests, we tend to take longer hours facing our personal computers entertaining ourselves with what we see on the internet.</w:t>
+      </w:r>
+    </w:p>
+    <w:p>
+      <w:pPr>
+        <w:spacing w:line="360" w:lineRule="auto"/>
+        <w:rPr>
+          <w:rFonts w:asciiTheme="majorHAnsi" w:eastAsia="Courier New" w:hAnsiTheme="majorHAnsi" w:cstheme="majorHAnsi"/>
+          <w:sz w:val="24"/>
+          <w:szCs w:val="24"/>
+          <w:highlight w:val="white"/>
+        </w:rPr>
+      </w:pPr>
     </w:p>
     <w:p>
       <w:pPr>
@@ -1204,7 +1203,7 @@
         <w:shd w:val="clear" w:color="auto" w:fill="FFFFFF"/>
         <w:spacing w:before="180" w:after="180" w:line="360" w:lineRule="auto"/>
         <w:rPr>
-          <w:rFonts w:ascii="Courier New" w:eastAsia="Courier New" w:hAnsi="Courier New" w:cs="Courier New"/>
+          <w:rFonts w:asciiTheme="majorHAnsi" w:eastAsia="Courier New" w:hAnsiTheme="majorHAnsi" w:cstheme="majorHAnsi"/>
           <w:sz w:val="24"/>
           <w:szCs w:val="24"/>
           <w:highlight w:val="white"/>
@@ -1212,12 +1211,20 @@
       </w:pPr>
       <w:r>
         <w:rPr>
-          <w:rFonts w:ascii="Courier New" w:eastAsia="Courier New" w:hAnsi="Courier New" w:cs="Courier New"/>
+          <w:rFonts w:asciiTheme="majorHAnsi" w:eastAsia="Courier New" w:hAnsiTheme="majorHAnsi" w:cstheme="majorHAnsi"/>
+          <w:sz w:val="24"/>
+          <w:szCs w:val="24"/>
+        </w:rPr>
+        <w:t xml:space="preserve">Watching movies, playing games, reading books online are one of the things that could entertain us with the use of the WWW. There are advantages in using the WWW for our entertainment one is you’re there with just one click. </w:t>
+      </w:r>
+      <w:r>
+        <w:rPr>
+          <w:rFonts w:asciiTheme="majorHAnsi" w:eastAsia="Courier New" w:hAnsiTheme="majorHAnsi" w:cstheme="majorHAnsi"/>
           <w:sz w:val="24"/>
           <w:szCs w:val="24"/>
           <w:highlight w:val="white"/>
         </w:rPr>
-        <w:t>Consumers are utilizing the Internet to bring the latest entertainment to them. Gone are the days of renting your favorite VHS tapes in the bulky plastic containers as digital distribution of video games, movies, music, and television shows is taking off.</w:t>
+        <w:t>passing data through the Internet to a listener’s mobile device or tablet.</w:t>
       </w:r>
     </w:p>
     <w:p>
@@ -1232,7 +1239,7 @@
         <w:shd w:val="clear" w:color="auto" w:fill="FFFFFF"/>
         <w:spacing w:before="180" w:after="180" w:line="360" w:lineRule="auto"/>
         <w:rPr>
-          <w:rFonts w:ascii="Courier New" w:eastAsia="Courier New" w:hAnsi="Courier New" w:cs="Courier New"/>
+          <w:rFonts w:asciiTheme="majorHAnsi" w:eastAsia="Courier New" w:hAnsiTheme="majorHAnsi" w:cstheme="majorHAnsi"/>
           <w:sz w:val="24"/>
           <w:szCs w:val="24"/>
           <w:highlight w:val="white"/>
@@ -1240,130 +1247,18 @@
       </w:pPr>
       <w:r>
         <w:rPr>
-          <w:rFonts w:ascii="Courier New" w:eastAsia="Courier New" w:hAnsi="Courier New" w:cs="Courier New"/>
-          <w:sz w:val="24"/>
-          <w:szCs w:val="24"/>
-          <w:highlight w:val="white"/>
-        </w:rPr>
-        <w:t>Traditional entertainment outlets like radio and television are forced to reinvent themselves to stay relevant with the use of the Internet. Radio broadcasters offering streaming internet radio and television shows are advocating the use of a second screen to entertain users by passing data through the Internet to a listener’s mobile device or tablet.</w:t>
-      </w:r>
-    </w:p>
-    <w:p>
-      <w:pPr>
-        <w:pBdr>
-          <w:top w:val="none" w:sz="0" w:space="0" w:color="auto"/>
-          <w:left w:val="none" w:sz="0" w:space="0" w:color="auto"/>
-          <w:bottom w:val="none" w:sz="0" w:space="0" w:color="auto"/>
-          <w:right w:val="none" w:sz="0" w:space="0" w:color="auto"/>
-          <w:between w:val="none" w:sz="0" w:space="0" w:color="auto"/>
-        </w:pBdr>
-        <w:shd w:val="clear" w:color="auto" w:fill="FFFFFF"/>
-        <w:spacing w:before="180" w:after="180" w:line="360" w:lineRule="auto"/>
-        <w:rPr>
-          <w:rFonts w:ascii="Courier New" w:eastAsia="Courier New" w:hAnsi="Courier New" w:cs="Courier New"/>
-          <w:color w:val="65656A"/>
-          <w:sz w:val="24"/>
-          <w:szCs w:val="24"/>
-          <w:highlight w:val="white"/>
-        </w:rPr>
-      </w:pPr>
-    </w:p>
-    <w:p>
-      <w:pPr>
-        <w:pBdr>
-          <w:top w:val="none" w:sz="0" w:space="0" w:color="auto"/>
-          <w:left w:val="none" w:sz="0" w:space="0" w:color="auto"/>
-          <w:bottom w:val="none" w:sz="0" w:space="0" w:color="auto"/>
-          <w:right w:val="none" w:sz="0" w:space="0" w:color="auto"/>
-          <w:between w:val="none" w:sz="0" w:space="0" w:color="auto"/>
-        </w:pBdr>
-        <w:shd w:val="clear" w:color="auto" w:fill="FFFFFF"/>
-        <w:spacing w:before="180" w:after="180" w:line="360" w:lineRule="auto"/>
-        <w:rPr>
-          <w:rFonts w:ascii="Courier New" w:eastAsia="Courier New" w:hAnsi="Courier New" w:cs="Courier New"/>
-          <w:color w:val="65656A"/>
-          <w:sz w:val="24"/>
-          <w:szCs w:val="24"/>
-          <w:highlight w:val="white"/>
-        </w:rPr>
-      </w:pPr>
-    </w:p>
-    <w:p>
-      <w:pPr>
-        <w:pBdr>
-          <w:top w:val="none" w:sz="0" w:space="0" w:color="auto"/>
-          <w:left w:val="none" w:sz="0" w:space="0" w:color="auto"/>
-          <w:bottom w:val="none" w:sz="0" w:space="0" w:color="auto"/>
-          <w:right w:val="none" w:sz="0" w:space="0" w:color="auto"/>
-          <w:between w:val="none" w:sz="0" w:space="0" w:color="auto"/>
-        </w:pBdr>
-        <w:shd w:val="clear" w:color="auto" w:fill="FFFFFF"/>
-        <w:spacing w:before="180" w:after="180" w:line="360" w:lineRule="auto"/>
-        <w:rPr>
-          <w:rFonts w:ascii="Courier New" w:eastAsia="Courier New" w:hAnsi="Courier New" w:cs="Courier New"/>
-          <w:color w:val="65656A"/>
-          <w:sz w:val="24"/>
-          <w:szCs w:val="24"/>
-          <w:highlight w:val="white"/>
-        </w:rPr>
-      </w:pPr>
-    </w:p>
-    <w:p>
-      <w:pPr>
-        <w:pBdr>
-          <w:top w:val="none" w:sz="0" w:space="0" w:color="auto"/>
-          <w:left w:val="none" w:sz="0" w:space="0" w:color="auto"/>
-          <w:bottom w:val="none" w:sz="0" w:space="0" w:color="auto"/>
-          <w:right w:val="none" w:sz="0" w:space="0" w:color="auto"/>
-          <w:between w:val="none" w:sz="0" w:space="0" w:color="auto"/>
-        </w:pBdr>
-        <w:shd w:val="clear" w:color="auto" w:fill="FFFFFF"/>
-        <w:spacing w:before="180" w:after="180" w:line="360" w:lineRule="auto"/>
-        <w:rPr>
-          <w:rFonts w:ascii="Courier New" w:eastAsia="Courier New" w:hAnsi="Courier New" w:cs="Courier New"/>
-          <w:color w:val="65656A"/>
-          <w:sz w:val="24"/>
-          <w:szCs w:val="24"/>
-          <w:highlight w:val="white"/>
-        </w:rPr>
-      </w:pPr>
-    </w:p>
-    <w:p>
-      <w:pPr>
-        <w:pBdr>
-          <w:top w:val="none" w:sz="0" w:space="0" w:color="auto"/>
-          <w:left w:val="none" w:sz="0" w:space="0" w:color="auto"/>
-          <w:bottom w:val="none" w:sz="0" w:space="0" w:color="auto"/>
-          <w:right w:val="none" w:sz="0" w:space="0" w:color="auto"/>
-          <w:between w:val="none" w:sz="0" w:space="0" w:color="auto"/>
-        </w:pBdr>
-        <w:shd w:val="clear" w:color="auto" w:fill="FFFFFF"/>
-        <w:spacing w:before="180" w:after="180" w:line="360" w:lineRule="auto"/>
-        <w:rPr>
-          <w:rFonts w:ascii="Courier New" w:eastAsia="Courier New" w:hAnsi="Courier New" w:cs="Courier New"/>
-          <w:color w:val="65656A"/>
-          <w:sz w:val="24"/>
-          <w:szCs w:val="24"/>
-          <w:highlight w:val="white"/>
-        </w:rPr>
-      </w:pPr>
-    </w:p>
-    <w:p>
-      <w:pPr>
-        <w:spacing w:line="360" w:lineRule="auto"/>
-        <w:rPr>
-          <w:rFonts w:ascii="Courier New" w:eastAsia="Courier New" w:hAnsi="Courier New" w:cs="Courier New"/>
-          <w:sz w:val="24"/>
-          <w:szCs w:val="24"/>
-          <w:highlight w:val="white"/>
-        </w:rPr>
-      </w:pPr>
-    </w:p>
-    <w:p>
-      <w:pPr>
-        <w:spacing w:line="360" w:lineRule="auto"/>
-        <w:rPr>
-          <w:rFonts w:ascii="Courier New" w:eastAsia="Courier New" w:hAnsi="Courier New" w:cs="Courier New"/>
+          <w:rFonts w:asciiTheme="majorHAnsi" w:eastAsia="Courier New" w:hAnsiTheme="majorHAnsi" w:cstheme="majorHAnsi"/>
+          <w:sz w:val="24"/>
+          <w:szCs w:val="24"/>
+        </w:rPr>
+        <w:t>With a lot of sites that you can browse you can learn a lot of things within a particular place. For example, is that when I would like to learn about the culture of this place I can just visit websites regarding to this place. One benefit also is that with the use of the www you can be more sociable it may not be with other people but online.</w:t>
+      </w:r>
+    </w:p>
+    <w:p>
+      <w:pPr>
+        <w:spacing w:line="360" w:lineRule="auto"/>
+        <w:rPr>
+          <w:rFonts w:asciiTheme="majorHAnsi" w:eastAsia="Courier New" w:hAnsiTheme="majorHAnsi" w:cstheme="majorHAnsi"/>
           <w:sz w:val="24"/>
           <w:szCs w:val="24"/>
           <w:highlight w:val="white"/>
@@ -1379,14 +1274,14 @@
         <w:spacing w:line="360" w:lineRule="auto"/>
         <w:contextualSpacing/>
         <w:rPr>
-          <w:rFonts w:ascii="Courier New" w:eastAsia="Courier New" w:hAnsi="Courier New" w:cs="Courier New"/>
-          <w:sz w:val="24"/>
-          <w:szCs w:val="24"/>
-        </w:rPr>
-      </w:pPr>
-      <w:r>
-        <w:rPr>
-          <w:rFonts w:ascii="Courier New" w:eastAsia="Courier New" w:hAnsi="Courier New" w:cs="Courier New"/>
+          <w:rFonts w:asciiTheme="majorHAnsi" w:eastAsia="Courier New" w:hAnsiTheme="majorHAnsi" w:cstheme="majorHAnsi"/>
+          <w:sz w:val="24"/>
+          <w:szCs w:val="24"/>
+        </w:rPr>
+      </w:pPr>
+      <w:r>
+        <w:rPr>
+          <w:rFonts w:asciiTheme="majorHAnsi" w:eastAsia="Courier New" w:hAnsiTheme="majorHAnsi" w:cstheme="majorHAnsi"/>
           <w:sz w:val="24"/>
           <w:szCs w:val="24"/>
         </w:rPr>
@@ -1396,15 +1291,27 @@
     <w:p>
       <w:pPr>
         <w:spacing w:line="360" w:lineRule="auto"/>
-        <w:rPr>
-          <w:rFonts w:ascii="Courier New" w:eastAsia="Courier New" w:hAnsi="Courier New" w:cs="Courier New"/>
-          <w:sz w:val="24"/>
-          <w:szCs w:val="24"/>
-        </w:rPr>
-      </w:pPr>
-      <w:r>
-        <w:rPr>
-          <w:rFonts w:ascii="Courier New" w:eastAsia="Courier New" w:hAnsi="Courier New" w:cs="Courier New"/>
+        <w:ind w:left="720"/>
+        <w:contextualSpacing/>
+        <w:rPr>
+          <w:rFonts w:asciiTheme="majorHAnsi" w:eastAsia="Courier New" w:hAnsiTheme="majorHAnsi" w:cstheme="majorHAnsi"/>
+          <w:sz w:val="24"/>
+          <w:szCs w:val="24"/>
+        </w:rPr>
+      </w:pPr>
+    </w:p>
+    <w:p>
+      <w:pPr>
+        <w:spacing w:line="360" w:lineRule="auto"/>
+        <w:rPr>
+          <w:rFonts w:asciiTheme="majorHAnsi" w:eastAsia="Courier New" w:hAnsiTheme="majorHAnsi" w:cstheme="majorHAnsi"/>
+          <w:sz w:val="24"/>
+          <w:szCs w:val="24"/>
+        </w:rPr>
+      </w:pPr>
+      <w:r>
+        <w:rPr>
+          <w:rFonts w:asciiTheme="majorHAnsi" w:eastAsia="Courier New" w:hAnsiTheme="majorHAnsi" w:cstheme="majorHAnsi"/>
           <w:sz w:val="24"/>
           <w:szCs w:val="24"/>
         </w:rPr>
@@ -1412,12 +1319,32 @@
       </w:r>
       <w:r>
         <w:rPr>
-          <w:rFonts w:ascii="Courier New" w:eastAsia="Courier New" w:hAnsi="Courier New" w:cs="Courier New"/>
-          <w:sz w:val="24"/>
-          <w:szCs w:val="24"/>
-        </w:rPr>
-        <w:tab/>
-      </w:r>
+          <w:rFonts w:asciiTheme="majorHAnsi" w:eastAsia="Courier New" w:hAnsiTheme="majorHAnsi" w:cstheme="majorHAnsi"/>
+          <w:sz w:val="24"/>
+          <w:szCs w:val="24"/>
+        </w:rPr>
+        <w:t>Without entertainment with the WWW it tends us to do more physical stuff like going outside for a jog, going to the mall or reading newspapers and magazines to cope up with what is happening to the world. The entertainment industry also gain profit with the use of the WWW and without it its revenue can go down.</w:t>
+      </w:r>
+    </w:p>
+    <w:p>
+      <w:pPr>
+        <w:spacing w:line="360" w:lineRule="auto"/>
+        <w:rPr>
+          <w:rFonts w:asciiTheme="majorHAnsi" w:eastAsia="Courier New" w:hAnsiTheme="majorHAnsi" w:cstheme="majorHAnsi"/>
+          <w:sz w:val="24"/>
+          <w:szCs w:val="24"/>
+        </w:rPr>
+      </w:pPr>
+    </w:p>
+    <w:p>
+      <w:pPr>
+        <w:spacing w:line="360" w:lineRule="auto"/>
+        <w:rPr>
+          <w:rFonts w:asciiTheme="majorHAnsi" w:eastAsia="Courier New" w:hAnsiTheme="majorHAnsi" w:cstheme="majorHAnsi"/>
+          <w:sz w:val="24"/>
+          <w:szCs w:val="24"/>
+        </w:rPr>
+      </w:pPr>
     </w:p>
     <w:p>
       <w:pPr>
@@ -1428,19 +1355,90 @@
         <w:spacing w:line="360" w:lineRule="auto"/>
         <w:contextualSpacing/>
         <w:rPr>
-          <w:rFonts w:ascii="Courier New" w:eastAsia="Courier New" w:hAnsi="Courier New" w:cs="Courier New"/>
-          <w:sz w:val="24"/>
-          <w:szCs w:val="24"/>
-        </w:rPr>
-      </w:pPr>
-      <w:r>
-        <w:rPr>
-          <w:rFonts w:ascii="Courier New" w:eastAsia="Courier New" w:hAnsi="Courier New" w:cs="Courier New"/>
-          <w:sz w:val="24"/>
-          <w:szCs w:val="24"/>
-        </w:rPr>
+          <w:rFonts w:asciiTheme="majorHAnsi" w:eastAsia="Courier New" w:hAnsiTheme="majorHAnsi" w:cstheme="majorHAnsi"/>
+          <w:sz w:val="24"/>
+          <w:szCs w:val="24"/>
+        </w:rPr>
+      </w:pPr>
+      <w:r>
+        <w:rPr>
+          <w:rFonts w:asciiTheme="majorHAnsi" w:eastAsia="Courier New" w:hAnsiTheme="majorHAnsi" w:cstheme="majorHAnsi"/>
+          <w:sz w:val="24"/>
+          <w:szCs w:val="24"/>
+        </w:rPr>
+        <w:lastRenderedPageBreak/>
         <w:t>Use of WWW in Social Interaction</w:t>
       </w:r>
+    </w:p>
+    <w:p>
+      <w:pPr>
+        <w:spacing w:line="360" w:lineRule="auto"/>
+        <w:ind w:left="720"/>
+        <w:contextualSpacing/>
+        <w:rPr>
+          <w:rFonts w:asciiTheme="majorHAnsi" w:eastAsia="Courier New" w:hAnsiTheme="majorHAnsi" w:cstheme="majorHAnsi"/>
+          <w:sz w:val="24"/>
+          <w:szCs w:val="24"/>
+        </w:rPr>
+      </w:pPr>
+    </w:p>
+    <w:p>
+      <w:pPr>
+        <w:spacing w:line="360" w:lineRule="auto"/>
+        <w:rPr>
+          <w:rFonts w:asciiTheme="majorHAnsi" w:eastAsia="Courier New" w:hAnsiTheme="majorHAnsi" w:cstheme="majorHAnsi"/>
+          <w:sz w:val="24"/>
+          <w:szCs w:val="24"/>
+        </w:rPr>
+      </w:pPr>
+      <w:r>
+        <w:rPr>
+          <w:rFonts w:asciiTheme="majorHAnsi" w:eastAsia="Courier New" w:hAnsiTheme="majorHAnsi" w:cstheme="majorHAnsi"/>
+          <w:sz w:val="24"/>
+          <w:szCs w:val="24"/>
+        </w:rPr>
+        <w:t>When we use the WWW, we share information to others like what it means that the WWW is a global medium of information that people can read and write. As we use the WWW we communicate to other people with just one click and we can also make new friends online especially to those people who don’t associate themselves outside their comfort zones.</w:t>
+      </w:r>
+    </w:p>
+    <w:p>
+      <w:pPr>
+        <w:spacing w:line="360" w:lineRule="auto"/>
+        <w:rPr>
+          <w:rFonts w:asciiTheme="majorHAnsi" w:eastAsia="Courier New" w:hAnsiTheme="majorHAnsi" w:cstheme="majorHAnsi"/>
+          <w:sz w:val="24"/>
+          <w:szCs w:val="24"/>
+        </w:rPr>
+      </w:pPr>
+    </w:p>
+    <w:p>
+      <w:pPr>
+        <w:spacing w:line="360" w:lineRule="auto"/>
+        <w:rPr>
+          <w:rFonts w:asciiTheme="majorHAnsi" w:eastAsia="Courier New" w:hAnsiTheme="majorHAnsi" w:cstheme="majorHAnsi"/>
+          <w:sz w:val="24"/>
+          <w:szCs w:val="24"/>
+        </w:rPr>
+      </w:pPr>
+      <w:r>
+        <w:rPr>
+          <w:rFonts w:asciiTheme="majorHAnsi" w:eastAsia="Courier New" w:hAnsiTheme="majorHAnsi" w:cstheme="majorHAnsi"/>
+          <w:sz w:val="24"/>
+          <w:szCs w:val="24"/>
+        </w:rPr>
+        <w:t>For example, when a person is playing online games he/she can meet new people with same interests and likes. Social interaction with the use of the WWW can be easy now because also of the internet when one is connected it can connect with other people around the world she/he can now communicate with them regardless if the person is miles away from the person. It has easy access to talk to that person far away from you and also with the enhance technology today you can even see that person face to face.</w:t>
+      </w:r>
+    </w:p>
+    <w:p>
+      <w:pPr>
+        <w:spacing w:line="360" w:lineRule="auto"/>
+        <w:ind w:left="720"/>
+        <w:contextualSpacing/>
+        <w:rPr>
+          <w:rFonts w:asciiTheme="majorHAnsi" w:eastAsia="Courier New" w:hAnsiTheme="majorHAnsi" w:cstheme="majorHAnsi"/>
+          <w:sz w:val="24"/>
+          <w:szCs w:val="24"/>
+        </w:rPr>
+      </w:pPr>
     </w:p>
     <w:p>
       <w:pPr>
@@ -1451,14 +1449,14 @@
         <w:spacing w:line="360" w:lineRule="auto"/>
         <w:contextualSpacing/>
         <w:rPr>
-          <w:rFonts w:ascii="Courier New" w:eastAsia="Courier New" w:hAnsi="Courier New" w:cs="Courier New"/>
-          <w:sz w:val="24"/>
-          <w:szCs w:val="24"/>
-        </w:rPr>
-      </w:pPr>
-      <w:r>
-        <w:rPr>
-          <w:rFonts w:ascii="Courier New" w:eastAsia="Courier New" w:hAnsi="Courier New" w:cs="Courier New"/>
+          <w:rFonts w:asciiTheme="majorHAnsi" w:eastAsia="Courier New" w:hAnsiTheme="majorHAnsi" w:cstheme="majorHAnsi"/>
+          <w:sz w:val="24"/>
+          <w:szCs w:val="24"/>
+        </w:rPr>
+      </w:pPr>
+      <w:r>
+        <w:rPr>
+          <w:rFonts w:asciiTheme="majorHAnsi" w:eastAsia="Courier New" w:hAnsiTheme="majorHAnsi" w:cstheme="majorHAnsi"/>
           <w:sz w:val="24"/>
           <w:szCs w:val="24"/>
         </w:rPr>
@@ -1468,25 +1466,28 @@
     <w:p>
       <w:pPr>
         <w:spacing w:line="360" w:lineRule="auto"/>
-        <w:rPr>
-          <w:rFonts w:ascii="Courier New" w:eastAsia="Courier New" w:hAnsi="Courier New" w:cs="Courier New"/>
-          <w:sz w:val="24"/>
-          <w:szCs w:val="24"/>
-        </w:rPr>
-      </w:pPr>
-    </w:p>
-    <w:p>
-      <w:pPr>
-        <w:spacing w:line="360" w:lineRule="auto"/>
-        <w:rPr>
-          <w:rFonts w:ascii="Courier New" w:eastAsia="Courier New" w:hAnsi="Courier New" w:cs="Courier New"/>
-          <w:sz w:val="24"/>
-          <w:szCs w:val="24"/>
-        </w:rPr>
-      </w:pPr>
-      <w:r>
-        <w:rPr>
-          <w:rFonts w:ascii="Courier New" w:eastAsia="Courier New" w:hAnsi="Courier New" w:cs="Courier New"/>
+        <w:contextualSpacing/>
+        <w:rPr>
+          <w:rFonts w:asciiTheme="majorHAnsi" w:eastAsia="Courier New" w:hAnsiTheme="majorHAnsi" w:cstheme="majorHAnsi"/>
+          <w:sz w:val="24"/>
+          <w:szCs w:val="24"/>
+        </w:rPr>
+      </w:pPr>
+      <w:bookmarkStart w:id="0" w:name="_GoBack"/>
+      <w:bookmarkEnd w:id="0"/>
+    </w:p>
+    <w:p>
+      <w:pPr>
+        <w:spacing w:line="360" w:lineRule="auto"/>
+        <w:rPr>
+          <w:rFonts w:asciiTheme="majorHAnsi" w:eastAsia="Courier New" w:hAnsiTheme="majorHAnsi" w:cstheme="majorHAnsi"/>
+          <w:sz w:val="24"/>
+          <w:szCs w:val="24"/>
+        </w:rPr>
+      </w:pPr>
+      <w:r>
+        <w:rPr>
+          <w:rFonts w:asciiTheme="majorHAnsi" w:eastAsia="Courier New" w:hAnsiTheme="majorHAnsi" w:cstheme="majorHAnsi"/>
           <w:sz w:val="24"/>
           <w:szCs w:val="24"/>
         </w:rPr>
@@ -1494,7 +1495,7 @@
       </w:r>
       <w:r>
         <w:rPr>
-          <w:rFonts w:ascii="Courier New" w:eastAsia="Courier New" w:hAnsi="Courier New" w:cs="Courier New"/>
+          <w:rFonts w:asciiTheme="majorHAnsi" w:eastAsia="Courier New" w:hAnsiTheme="majorHAnsi" w:cstheme="majorHAnsi"/>
           <w:sz w:val="24"/>
           <w:szCs w:val="24"/>
         </w:rPr>
@@ -1502,7 +1503,7 @@
       </w:r>
       <w:r>
         <w:rPr>
-          <w:rFonts w:ascii="Courier New" w:eastAsia="Courier New" w:hAnsi="Courier New" w:cs="Courier New"/>
+          <w:rFonts w:asciiTheme="majorHAnsi" w:eastAsia="Courier New" w:hAnsiTheme="majorHAnsi" w:cstheme="majorHAnsi"/>
           <w:sz w:val="24"/>
           <w:szCs w:val="24"/>
         </w:rPr>
@@ -1510,7 +1511,7 @@
       </w:r>
       <w:r>
         <w:rPr>
-          <w:rFonts w:ascii="Courier New" w:eastAsia="Courier New" w:hAnsi="Courier New" w:cs="Courier New"/>
+          <w:rFonts w:asciiTheme="majorHAnsi" w:eastAsia="Courier New" w:hAnsiTheme="majorHAnsi" w:cstheme="majorHAnsi"/>
           <w:sz w:val="24"/>
           <w:szCs w:val="24"/>
         </w:rPr>
@@ -1518,15 +1519,31 @@
       </w:r>
       <w:r>
         <w:rPr>
-          <w:rFonts w:ascii="Courier New" w:eastAsia="Courier New" w:hAnsi="Courier New" w:cs="Courier New"/>
-          <w:sz w:val="24"/>
-          <w:szCs w:val="24"/>
-        </w:rPr>
-        <w:t xml:space="preserve">Take this as an example, Imagine that you were from a century ago and you remembered your mother. Your mother is half way across the continent, living her daily life in your humble rural home where you grew up. You wanted to ask how she had been, sending letters through the mail is the fastest method for </w:t>
-      </w:r>
-      <w:r>
-        <w:rPr>
-          <w:rFonts w:ascii="Courier New" w:eastAsia="Courier New" w:hAnsi="Courier New" w:cs="Courier New"/>
+          <w:rFonts w:asciiTheme="majorHAnsi" w:eastAsia="Courier New" w:hAnsiTheme="majorHAnsi" w:cstheme="majorHAnsi"/>
+          <w:sz w:val="24"/>
+          <w:szCs w:val="24"/>
+        </w:rPr>
+        <w:t xml:space="preserve">Take this as an example, </w:t>
+      </w:r>
+      <w:r>
+        <w:rPr>
+          <w:rFonts w:asciiTheme="majorHAnsi" w:eastAsia="Courier New" w:hAnsiTheme="majorHAnsi" w:cstheme="majorHAnsi"/>
+          <w:sz w:val="24"/>
+          <w:szCs w:val="24"/>
+        </w:rPr>
+        <w:t>imagine</w:t>
+      </w:r>
+      <w:r>
+        <w:rPr>
+          <w:rFonts w:asciiTheme="majorHAnsi" w:eastAsia="Courier New" w:hAnsiTheme="majorHAnsi" w:cstheme="majorHAnsi"/>
+          <w:sz w:val="24"/>
+          <w:szCs w:val="24"/>
+        </w:rPr>
+        <w:t xml:space="preserve"> that you were from a century ago and you remembered your mother. Your mother is half way across the continent, living her daily life in your humble rural home where you grew up. You wanted to ask how she had been, sending letters through the mail is the fastest method for </w:t>
+      </w:r>
+      <w:r>
+        <w:rPr>
+          <w:rFonts w:asciiTheme="majorHAnsi" w:eastAsia="Courier New" w:hAnsiTheme="majorHAnsi" w:cstheme="majorHAnsi"/>
           <w:sz w:val="24"/>
           <w:szCs w:val="24"/>
         </w:rPr>
@@ -1534,343 +1551,375 @@
       </w:r>
       <w:r>
         <w:rPr>
-          <w:rFonts w:ascii="Courier New" w:eastAsia="Courier New" w:hAnsi="Courier New" w:cs="Courier New"/>
-          <w:sz w:val="24"/>
-          <w:szCs w:val="24"/>
-        </w:rPr>
-        <w:t>. Cutting this time of delivery in just seconds is still almost a century away. But what if we lived on an alternative timeline that instead of an instant global communications that the World Wide Web provides does not exist?</w:t>
-      </w:r>
-      <w:r>
-        <w:rPr>
-          <w:rFonts w:ascii="Courier New" w:eastAsia="Courier New" w:hAnsi="Courier New" w:cs="Courier New"/>
-          <w:sz w:val="24"/>
-          <w:szCs w:val="24"/>
-        </w:rPr>
-        <w:t xml:space="preserve"> There would still be cellular phones but without the World Wide Web, the free and unlimited access to Electronic mails and social media sites are no longer a possibility. Party invitations should be sent through the mail weeks prior to the event to make sure that the invited guests would receive the mail in time, where in a world with the World Wide </w:t>
-      </w:r>
-      <w:r>
-        <w:rPr>
-          <w:rFonts w:ascii="Courier New" w:eastAsia="Courier New" w:hAnsi="Courier New" w:cs="Courier New"/>
+          <w:rFonts w:asciiTheme="majorHAnsi" w:eastAsia="Courier New" w:hAnsiTheme="majorHAnsi" w:cstheme="majorHAnsi"/>
+          <w:sz w:val="24"/>
+          <w:szCs w:val="24"/>
+        </w:rPr>
+        <w:t xml:space="preserve">. Cutting this time of delivery in just seconds is still almost a century away. But what if we lived on an alternative timeline that instead of </w:t>
+      </w:r>
+      <w:r>
+        <w:rPr>
+          <w:rFonts w:asciiTheme="majorHAnsi" w:eastAsia="Courier New" w:hAnsiTheme="majorHAnsi" w:cstheme="majorHAnsi"/>
+          <w:sz w:val="24"/>
+          <w:szCs w:val="24"/>
+        </w:rPr>
+        <w:t>an instant global communication</w:t>
+      </w:r>
+      <w:r>
+        <w:rPr>
+          <w:rFonts w:asciiTheme="majorHAnsi" w:eastAsia="Courier New" w:hAnsiTheme="majorHAnsi" w:cstheme="majorHAnsi"/>
+          <w:sz w:val="24"/>
+          <w:szCs w:val="24"/>
+        </w:rPr>
+        <w:t xml:space="preserve"> that the World Wide Web provides does not exist?</w:t>
+      </w:r>
+      <w:r>
+        <w:rPr>
+          <w:rFonts w:asciiTheme="majorHAnsi" w:eastAsia="Courier New" w:hAnsiTheme="majorHAnsi" w:cstheme="majorHAnsi"/>
+          <w:sz w:val="24"/>
+          <w:szCs w:val="24"/>
+        </w:rPr>
+        <w:t xml:space="preserve"> There would still be cellular phones but without the World Wide Web, the free and unlimited access to Electronic mails and social media sites are no longer a possibility. Party invitations should be sent through the mail weeks prior to the event to make sure that the invited guests would receive the mail in time, where in a world with the World Wide Web invitations could be </w:t>
+      </w:r>
+      <w:r>
+        <w:rPr>
+          <w:rFonts w:asciiTheme="majorHAnsi" w:eastAsia="Courier New" w:hAnsiTheme="majorHAnsi" w:cstheme="majorHAnsi"/>
           <w:sz w:val="24"/>
           <w:szCs w:val="24"/>
         </w:rPr>
         <w:lastRenderedPageBreak/>
-        <w:t xml:space="preserve">Web invitations could be sent instantly through Electronic mails. The world in this alternative timeline is time consuming and the cense of urgency between interactions </w:t>
-      </w:r>
-      <w:r>
-        <w:rPr>
-          <w:rFonts w:ascii="Courier New" w:eastAsia="Courier New" w:hAnsi="Courier New" w:cs="Courier New"/>
-          <w:sz w:val="24"/>
-          <w:szCs w:val="24"/>
-        </w:rPr>
-        <w:t xml:space="preserve">is non existent. </w:t>
-      </w:r>
-    </w:p>
-    <w:p>
-      <w:pPr>
-        <w:spacing w:line="360" w:lineRule="auto"/>
-        <w:rPr>
-          <w:rFonts w:ascii="Courier New" w:eastAsia="Courier New" w:hAnsi="Courier New" w:cs="Courier New"/>
-          <w:sz w:val="24"/>
-          <w:szCs w:val="24"/>
-        </w:rPr>
-      </w:pPr>
-    </w:p>
-    <w:p>
-      <w:pPr>
-        <w:spacing w:line="360" w:lineRule="auto"/>
-        <w:rPr>
-          <w:rFonts w:ascii="Courier New" w:eastAsia="Courier New" w:hAnsi="Courier New" w:cs="Courier New"/>
-          <w:sz w:val="24"/>
-          <w:szCs w:val="24"/>
-        </w:rPr>
-      </w:pPr>
-    </w:p>
-    <w:p>
-      <w:pPr>
-        <w:spacing w:line="360" w:lineRule="auto"/>
-        <w:rPr>
-          <w:rFonts w:ascii="Courier New" w:eastAsia="Courier New" w:hAnsi="Courier New" w:cs="Courier New"/>
-          <w:sz w:val="24"/>
-          <w:szCs w:val="24"/>
-        </w:rPr>
-      </w:pPr>
-    </w:p>
-    <w:p>
-      <w:pPr>
-        <w:spacing w:line="360" w:lineRule="auto"/>
-        <w:rPr>
-          <w:rFonts w:ascii="Courier New" w:eastAsia="Courier New" w:hAnsi="Courier New" w:cs="Courier New"/>
-          <w:sz w:val="24"/>
-          <w:szCs w:val="24"/>
-        </w:rPr>
-      </w:pPr>
-    </w:p>
-    <w:p>
-      <w:pPr>
-        <w:spacing w:line="360" w:lineRule="auto"/>
-        <w:rPr>
-          <w:rFonts w:ascii="Courier New" w:eastAsia="Courier New" w:hAnsi="Courier New" w:cs="Courier New"/>
-          <w:sz w:val="24"/>
-          <w:szCs w:val="24"/>
-        </w:rPr>
-      </w:pPr>
-    </w:p>
-    <w:p>
-      <w:pPr>
-        <w:spacing w:line="360" w:lineRule="auto"/>
-        <w:rPr>
-          <w:rFonts w:ascii="Courier New" w:eastAsia="Courier New" w:hAnsi="Courier New" w:cs="Courier New"/>
-          <w:sz w:val="24"/>
-          <w:szCs w:val="24"/>
-        </w:rPr>
-      </w:pPr>
-    </w:p>
-    <w:p>
-      <w:pPr>
-        <w:spacing w:line="360" w:lineRule="auto"/>
-        <w:rPr>
-          <w:rFonts w:ascii="Courier New" w:eastAsia="Courier New" w:hAnsi="Courier New" w:cs="Courier New"/>
-          <w:sz w:val="24"/>
-          <w:szCs w:val="24"/>
-        </w:rPr>
-      </w:pPr>
-    </w:p>
-    <w:p>
-      <w:pPr>
-        <w:spacing w:line="360" w:lineRule="auto"/>
-        <w:rPr>
-          <w:rFonts w:ascii="Courier New" w:eastAsia="Courier New" w:hAnsi="Courier New" w:cs="Courier New"/>
-          <w:sz w:val="24"/>
-          <w:szCs w:val="24"/>
-        </w:rPr>
-      </w:pPr>
-    </w:p>
-    <w:p>
-      <w:pPr>
-        <w:spacing w:line="360" w:lineRule="auto"/>
-        <w:rPr>
-          <w:rFonts w:ascii="Courier New" w:eastAsia="Courier New" w:hAnsi="Courier New" w:cs="Courier New"/>
-          <w:sz w:val="24"/>
-          <w:szCs w:val="24"/>
-        </w:rPr>
-      </w:pPr>
-    </w:p>
-    <w:p>
-      <w:pPr>
-        <w:spacing w:line="360" w:lineRule="auto"/>
-        <w:rPr>
-          <w:rFonts w:ascii="Courier New" w:eastAsia="Courier New" w:hAnsi="Courier New" w:cs="Courier New"/>
-          <w:sz w:val="24"/>
-          <w:szCs w:val="24"/>
-        </w:rPr>
-      </w:pPr>
-    </w:p>
-    <w:p>
-      <w:pPr>
-        <w:spacing w:line="360" w:lineRule="auto"/>
-        <w:rPr>
-          <w:rFonts w:ascii="Courier New" w:eastAsia="Courier New" w:hAnsi="Courier New" w:cs="Courier New"/>
-          <w:sz w:val="24"/>
-          <w:szCs w:val="24"/>
-        </w:rPr>
-      </w:pPr>
-    </w:p>
-    <w:p>
-      <w:pPr>
-        <w:spacing w:line="360" w:lineRule="auto"/>
-        <w:rPr>
-          <w:rFonts w:ascii="Courier New" w:eastAsia="Courier New" w:hAnsi="Courier New" w:cs="Courier New"/>
-          <w:sz w:val="24"/>
-          <w:szCs w:val="24"/>
-        </w:rPr>
-      </w:pPr>
-    </w:p>
-    <w:p>
-      <w:pPr>
-        <w:spacing w:line="360" w:lineRule="auto"/>
-        <w:rPr>
-          <w:rFonts w:ascii="Courier New" w:eastAsia="Courier New" w:hAnsi="Courier New" w:cs="Courier New"/>
-          <w:sz w:val="24"/>
-          <w:szCs w:val="24"/>
-        </w:rPr>
-      </w:pPr>
-    </w:p>
-    <w:p>
-      <w:pPr>
-        <w:spacing w:line="360" w:lineRule="auto"/>
-        <w:rPr>
-          <w:rFonts w:ascii="Courier New" w:eastAsia="Courier New" w:hAnsi="Courier New" w:cs="Courier New"/>
-          <w:sz w:val="24"/>
-          <w:szCs w:val="24"/>
-        </w:rPr>
-      </w:pPr>
-    </w:p>
-    <w:p>
-      <w:pPr>
-        <w:spacing w:line="360" w:lineRule="auto"/>
-        <w:rPr>
-          <w:rFonts w:ascii="Courier New" w:eastAsia="Courier New" w:hAnsi="Courier New" w:cs="Courier New"/>
-          <w:sz w:val="24"/>
-          <w:szCs w:val="24"/>
-        </w:rPr>
-      </w:pPr>
-    </w:p>
-    <w:p>
-      <w:pPr>
-        <w:spacing w:line="360" w:lineRule="auto"/>
-        <w:rPr>
-          <w:rFonts w:ascii="Courier New" w:eastAsia="Courier New" w:hAnsi="Courier New" w:cs="Courier New"/>
-          <w:sz w:val="24"/>
-          <w:szCs w:val="24"/>
-        </w:rPr>
-      </w:pPr>
-    </w:p>
-    <w:p>
-      <w:pPr>
-        <w:spacing w:line="360" w:lineRule="auto"/>
-        <w:rPr>
-          <w:rFonts w:ascii="Courier New" w:eastAsia="Courier New" w:hAnsi="Courier New" w:cs="Courier New"/>
-          <w:sz w:val="24"/>
-          <w:szCs w:val="24"/>
-        </w:rPr>
-      </w:pPr>
-    </w:p>
-    <w:p>
-      <w:pPr>
-        <w:spacing w:line="360" w:lineRule="auto"/>
-        <w:rPr>
-          <w:rFonts w:ascii="Courier New" w:eastAsia="Courier New" w:hAnsi="Courier New" w:cs="Courier New"/>
-          <w:sz w:val="24"/>
-          <w:szCs w:val="24"/>
-        </w:rPr>
-      </w:pPr>
-    </w:p>
-    <w:p>
-      <w:pPr>
-        <w:spacing w:line="360" w:lineRule="auto"/>
-        <w:rPr>
-          <w:rFonts w:ascii="Courier New" w:eastAsia="Courier New" w:hAnsi="Courier New" w:cs="Courier New"/>
-          <w:sz w:val="24"/>
-          <w:szCs w:val="24"/>
-        </w:rPr>
-      </w:pPr>
-    </w:p>
-    <w:p>
-      <w:pPr>
-        <w:spacing w:line="360" w:lineRule="auto"/>
-        <w:rPr>
-          <w:rFonts w:ascii="Courier New" w:eastAsia="Courier New" w:hAnsi="Courier New" w:cs="Courier New"/>
-          <w:sz w:val="24"/>
-          <w:szCs w:val="24"/>
-        </w:rPr>
-      </w:pPr>
-    </w:p>
-    <w:p>
-      <w:pPr>
-        <w:spacing w:line="360" w:lineRule="auto"/>
-        <w:rPr>
-          <w:rFonts w:ascii="Courier New" w:eastAsia="Courier New" w:hAnsi="Courier New" w:cs="Courier New"/>
-          <w:sz w:val="24"/>
-          <w:szCs w:val="24"/>
-        </w:rPr>
-      </w:pPr>
-    </w:p>
-    <w:p>
-      <w:pPr>
-        <w:spacing w:line="360" w:lineRule="auto"/>
-        <w:rPr>
-          <w:rFonts w:ascii="Courier New" w:eastAsia="Courier New" w:hAnsi="Courier New" w:cs="Courier New"/>
-          <w:sz w:val="24"/>
-          <w:szCs w:val="24"/>
-        </w:rPr>
-      </w:pPr>
-    </w:p>
-    <w:p>
-      <w:pPr>
-        <w:spacing w:line="360" w:lineRule="auto"/>
-        <w:rPr>
-          <w:rFonts w:ascii="Courier New" w:eastAsia="Courier New" w:hAnsi="Courier New" w:cs="Courier New"/>
-          <w:sz w:val="24"/>
-          <w:szCs w:val="24"/>
-        </w:rPr>
-      </w:pPr>
-    </w:p>
-    <w:p>
-      <w:pPr>
-        <w:spacing w:line="360" w:lineRule="auto"/>
-        <w:rPr>
-          <w:rFonts w:ascii="Courier New" w:eastAsia="Courier New" w:hAnsi="Courier New" w:cs="Courier New"/>
-          <w:sz w:val="24"/>
-          <w:szCs w:val="24"/>
-        </w:rPr>
-      </w:pPr>
-    </w:p>
-    <w:p>
-      <w:pPr>
-        <w:spacing w:line="360" w:lineRule="auto"/>
-        <w:rPr>
-          <w:rFonts w:ascii="Courier New" w:eastAsia="Courier New" w:hAnsi="Courier New" w:cs="Courier New"/>
-          <w:sz w:val="24"/>
-          <w:szCs w:val="24"/>
-        </w:rPr>
-      </w:pPr>
-    </w:p>
-    <w:p>
-      <w:pPr>
-        <w:spacing w:line="360" w:lineRule="auto"/>
-        <w:rPr>
-          <w:rFonts w:ascii="Courier New" w:eastAsia="Courier New" w:hAnsi="Courier New" w:cs="Courier New"/>
-          <w:sz w:val="24"/>
-          <w:szCs w:val="24"/>
-        </w:rPr>
-      </w:pPr>
-    </w:p>
-    <w:p>
-      <w:pPr>
-        <w:spacing w:line="360" w:lineRule="auto"/>
-        <w:rPr>
-          <w:rFonts w:ascii="Courier New" w:eastAsia="Courier New" w:hAnsi="Courier New" w:cs="Courier New"/>
-          <w:sz w:val="24"/>
-          <w:szCs w:val="24"/>
-        </w:rPr>
-      </w:pPr>
-    </w:p>
-    <w:p>
-      <w:pPr>
-        <w:spacing w:line="360" w:lineRule="auto"/>
-        <w:rPr>
-          <w:rFonts w:ascii="Courier New" w:eastAsia="Courier New" w:hAnsi="Courier New" w:cs="Courier New"/>
-          <w:sz w:val="24"/>
-          <w:szCs w:val="24"/>
-        </w:rPr>
-      </w:pPr>
-    </w:p>
-    <w:p>
-      <w:pPr>
-        <w:spacing w:line="360" w:lineRule="auto"/>
-        <w:rPr>
-          <w:rFonts w:ascii="Courier New" w:eastAsia="Courier New" w:hAnsi="Courier New" w:cs="Courier New"/>
-          <w:sz w:val="24"/>
-          <w:szCs w:val="24"/>
-        </w:rPr>
-      </w:pPr>
-    </w:p>
-    <w:p>
-      <w:pPr>
-        <w:spacing w:line="360" w:lineRule="auto"/>
-        <w:rPr>
-          <w:rFonts w:ascii="Courier New" w:eastAsia="Courier New" w:hAnsi="Courier New" w:cs="Courier New"/>
-          <w:sz w:val="24"/>
-          <w:szCs w:val="24"/>
-        </w:rPr>
-      </w:pPr>
-    </w:p>
-    <w:p>
-      <w:pPr>
-        <w:spacing w:line="360" w:lineRule="auto"/>
-        <w:rPr>
-          <w:rFonts w:ascii="Courier New" w:eastAsia="Courier New" w:hAnsi="Courier New" w:cs="Courier New"/>
+        <w:t xml:space="preserve">sent instantly through Electronic mails. The world in this alternative timeline is time consuming and the cense of urgency between interactions </w:t>
+      </w:r>
+      <w:r>
+        <w:rPr>
+          <w:rFonts w:asciiTheme="majorHAnsi" w:eastAsia="Courier New" w:hAnsiTheme="majorHAnsi" w:cstheme="majorHAnsi"/>
+          <w:sz w:val="24"/>
+          <w:szCs w:val="24"/>
+        </w:rPr>
+        <w:t xml:space="preserve">is </w:t>
+      </w:r>
+      <w:r>
+        <w:rPr>
+          <w:rFonts w:asciiTheme="majorHAnsi" w:eastAsia="Courier New" w:hAnsiTheme="majorHAnsi" w:cstheme="majorHAnsi"/>
+          <w:sz w:val="24"/>
+          <w:szCs w:val="24"/>
+        </w:rPr>
+        <w:t>non-existent</w:t>
+      </w:r>
+      <w:r>
+        <w:rPr>
+          <w:rFonts w:asciiTheme="majorHAnsi" w:eastAsia="Courier New" w:hAnsiTheme="majorHAnsi" w:cstheme="majorHAnsi"/>
+          <w:sz w:val="24"/>
+          <w:szCs w:val="24"/>
+        </w:rPr>
+        <w:t xml:space="preserve">. </w:t>
+      </w:r>
+    </w:p>
+    <w:p>
+      <w:pPr>
+        <w:spacing w:line="360" w:lineRule="auto"/>
+        <w:rPr>
+          <w:rFonts w:asciiTheme="majorHAnsi" w:eastAsia="Courier New" w:hAnsiTheme="majorHAnsi" w:cstheme="majorHAnsi"/>
+          <w:sz w:val="24"/>
+          <w:szCs w:val="24"/>
+        </w:rPr>
+      </w:pPr>
+    </w:p>
+    <w:p>
+      <w:pPr>
+        <w:spacing w:line="360" w:lineRule="auto"/>
+        <w:rPr>
+          <w:rFonts w:asciiTheme="majorHAnsi" w:eastAsia="Courier New" w:hAnsiTheme="majorHAnsi" w:cstheme="majorHAnsi"/>
+          <w:sz w:val="24"/>
+          <w:szCs w:val="24"/>
+        </w:rPr>
+      </w:pPr>
+    </w:p>
+    <w:p>
+      <w:pPr>
+        <w:spacing w:line="360" w:lineRule="auto"/>
+        <w:rPr>
+          <w:rFonts w:asciiTheme="majorHAnsi" w:eastAsia="Courier New" w:hAnsiTheme="majorHAnsi" w:cstheme="majorHAnsi"/>
+          <w:sz w:val="24"/>
+          <w:szCs w:val="24"/>
+        </w:rPr>
+      </w:pPr>
+    </w:p>
+    <w:p>
+      <w:pPr>
+        <w:spacing w:line="360" w:lineRule="auto"/>
+        <w:rPr>
+          <w:rFonts w:asciiTheme="majorHAnsi" w:eastAsia="Courier New" w:hAnsiTheme="majorHAnsi" w:cstheme="majorHAnsi"/>
+          <w:sz w:val="24"/>
+          <w:szCs w:val="24"/>
+        </w:rPr>
+      </w:pPr>
+    </w:p>
+    <w:p>
+      <w:pPr>
+        <w:spacing w:line="360" w:lineRule="auto"/>
+        <w:rPr>
+          <w:rFonts w:asciiTheme="majorHAnsi" w:eastAsia="Courier New" w:hAnsiTheme="majorHAnsi" w:cstheme="majorHAnsi"/>
+          <w:sz w:val="24"/>
+          <w:szCs w:val="24"/>
+        </w:rPr>
+      </w:pPr>
+    </w:p>
+    <w:p>
+      <w:pPr>
+        <w:spacing w:line="360" w:lineRule="auto"/>
+        <w:rPr>
+          <w:rFonts w:asciiTheme="majorHAnsi" w:eastAsia="Courier New" w:hAnsiTheme="majorHAnsi" w:cstheme="majorHAnsi"/>
+          <w:sz w:val="24"/>
+          <w:szCs w:val="24"/>
+        </w:rPr>
+      </w:pPr>
+    </w:p>
+    <w:p>
+      <w:pPr>
+        <w:spacing w:line="360" w:lineRule="auto"/>
+        <w:rPr>
+          <w:rFonts w:asciiTheme="majorHAnsi" w:eastAsia="Courier New" w:hAnsiTheme="majorHAnsi" w:cstheme="majorHAnsi"/>
+          <w:sz w:val="24"/>
+          <w:szCs w:val="24"/>
+        </w:rPr>
+      </w:pPr>
+    </w:p>
+    <w:p>
+      <w:pPr>
+        <w:spacing w:line="360" w:lineRule="auto"/>
+        <w:rPr>
+          <w:rFonts w:asciiTheme="majorHAnsi" w:eastAsia="Courier New" w:hAnsiTheme="majorHAnsi" w:cstheme="majorHAnsi"/>
+          <w:sz w:val="24"/>
+          <w:szCs w:val="24"/>
+        </w:rPr>
+      </w:pPr>
+    </w:p>
+    <w:p>
+      <w:pPr>
+        <w:spacing w:line="360" w:lineRule="auto"/>
+        <w:rPr>
+          <w:rFonts w:asciiTheme="majorHAnsi" w:eastAsia="Courier New" w:hAnsiTheme="majorHAnsi" w:cstheme="majorHAnsi"/>
+          <w:sz w:val="24"/>
+          <w:szCs w:val="24"/>
+        </w:rPr>
+      </w:pPr>
+    </w:p>
+    <w:p>
+      <w:pPr>
+        <w:spacing w:line="360" w:lineRule="auto"/>
+        <w:rPr>
+          <w:rFonts w:asciiTheme="majorHAnsi" w:eastAsia="Courier New" w:hAnsiTheme="majorHAnsi" w:cstheme="majorHAnsi"/>
+          <w:sz w:val="24"/>
+          <w:szCs w:val="24"/>
+        </w:rPr>
+      </w:pPr>
+    </w:p>
+    <w:p>
+      <w:pPr>
+        <w:spacing w:line="360" w:lineRule="auto"/>
+        <w:rPr>
+          <w:rFonts w:asciiTheme="majorHAnsi" w:eastAsia="Courier New" w:hAnsiTheme="majorHAnsi" w:cstheme="majorHAnsi"/>
+          <w:sz w:val="24"/>
+          <w:szCs w:val="24"/>
+        </w:rPr>
+      </w:pPr>
+    </w:p>
+    <w:p>
+      <w:pPr>
+        <w:spacing w:line="360" w:lineRule="auto"/>
+        <w:rPr>
+          <w:rFonts w:asciiTheme="majorHAnsi" w:eastAsia="Courier New" w:hAnsiTheme="majorHAnsi" w:cstheme="majorHAnsi"/>
+          <w:sz w:val="24"/>
+          <w:szCs w:val="24"/>
+        </w:rPr>
+      </w:pPr>
+    </w:p>
+    <w:p>
+      <w:pPr>
+        <w:spacing w:line="360" w:lineRule="auto"/>
+        <w:rPr>
+          <w:rFonts w:asciiTheme="majorHAnsi" w:eastAsia="Courier New" w:hAnsiTheme="majorHAnsi" w:cstheme="majorHAnsi"/>
+          <w:sz w:val="24"/>
+          <w:szCs w:val="24"/>
+        </w:rPr>
+      </w:pPr>
+    </w:p>
+    <w:p>
+      <w:pPr>
+        <w:spacing w:line="360" w:lineRule="auto"/>
+        <w:rPr>
+          <w:rFonts w:asciiTheme="majorHAnsi" w:eastAsia="Courier New" w:hAnsiTheme="majorHAnsi" w:cstheme="majorHAnsi"/>
+          <w:sz w:val="24"/>
+          <w:szCs w:val="24"/>
+        </w:rPr>
+      </w:pPr>
+    </w:p>
+    <w:p>
+      <w:pPr>
+        <w:spacing w:line="360" w:lineRule="auto"/>
+        <w:rPr>
+          <w:rFonts w:asciiTheme="majorHAnsi" w:eastAsia="Courier New" w:hAnsiTheme="majorHAnsi" w:cstheme="majorHAnsi"/>
+          <w:sz w:val="24"/>
+          <w:szCs w:val="24"/>
+        </w:rPr>
+      </w:pPr>
+    </w:p>
+    <w:p>
+      <w:pPr>
+        <w:spacing w:line="360" w:lineRule="auto"/>
+        <w:rPr>
+          <w:rFonts w:asciiTheme="majorHAnsi" w:eastAsia="Courier New" w:hAnsiTheme="majorHAnsi" w:cstheme="majorHAnsi"/>
+          <w:sz w:val="24"/>
+          <w:szCs w:val="24"/>
+        </w:rPr>
+      </w:pPr>
+    </w:p>
+    <w:p>
+      <w:pPr>
+        <w:spacing w:line="360" w:lineRule="auto"/>
+        <w:rPr>
+          <w:rFonts w:asciiTheme="majorHAnsi" w:eastAsia="Courier New" w:hAnsiTheme="majorHAnsi" w:cstheme="majorHAnsi"/>
+          <w:sz w:val="24"/>
+          <w:szCs w:val="24"/>
+        </w:rPr>
+      </w:pPr>
+    </w:p>
+    <w:p>
+      <w:pPr>
+        <w:spacing w:line="360" w:lineRule="auto"/>
+        <w:rPr>
+          <w:rFonts w:asciiTheme="majorHAnsi" w:eastAsia="Courier New" w:hAnsiTheme="majorHAnsi" w:cstheme="majorHAnsi"/>
+          <w:sz w:val="24"/>
+          <w:szCs w:val="24"/>
+        </w:rPr>
+      </w:pPr>
+    </w:p>
+    <w:p>
+      <w:pPr>
+        <w:spacing w:line="360" w:lineRule="auto"/>
+        <w:rPr>
+          <w:rFonts w:asciiTheme="majorHAnsi" w:eastAsia="Courier New" w:hAnsiTheme="majorHAnsi" w:cstheme="majorHAnsi"/>
+          <w:sz w:val="24"/>
+          <w:szCs w:val="24"/>
+        </w:rPr>
+      </w:pPr>
+    </w:p>
+    <w:p>
+      <w:pPr>
+        <w:spacing w:line="360" w:lineRule="auto"/>
+        <w:rPr>
+          <w:rFonts w:asciiTheme="majorHAnsi" w:eastAsia="Courier New" w:hAnsiTheme="majorHAnsi" w:cstheme="majorHAnsi"/>
+          <w:sz w:val="24"/>
+          <w:szCs w:val="24"/>
+        </w:rPr>
+      </w:pPr>
+    </w:p>
+    <w:p>
+      <w:pPr>
+        <w:spacing w:line="360" w:lineRule="auto"/>
+        <w:rPr>
+          <w:rFonts w:asciiTheme="majorHAnsi" w:eastAsia="Courier New" w:hAnsiTheme="majorHAnsi" w:cstheme="majorHAnsi"/>
+          <w:sz w:val="24"/>
+          <w:szCs w:val="24"/>
+        </w:rPr>
+      </w:pPr>
+    </w:p>
+    <w:p>
+      <w:pPr>
+        <w:spacing w:line="360" w:lineRule="auto"/>
+        <w:rPr>
+          <w:rFonts w:asciiTheme="majorHAnsi" w:eastAsia="Courier New" w:hAnsiTheme="majorHAnsi" w:cstheme="majorHAnsi"/>
+          <w:sz w:val="24"/>
+          <w:szCs w:val="24"/>
+        </w:rPr>
+      </w:pPr>
+    </w:p>
+    <w:p>
+      <w:pPr>
+        <w:spacing w:line="360" w:lineRule="auto"/>
+        <w:rPr>
+          <w:rFonts w:asciiTheme="majorHAnsi" w:eastAsia="Courier New" w:hAnsiTheme="majorHAnsi" w:cstheme="majorHAnsi"/>
+          <w:sz w:val="24"/>
+          <w:szCs w:val="24"/>
+        </w:rPr>
+      </w:pPr>
+    </w:p>
+    <w:p>
+      <w:pPr>
+        <w:spacing w:line="360" w:lineRule="auto"/>
+        <w:rPr>
+          <w:rFonts w:asciiTheme="majorHAnsi" w:eastAsia="Courier New" w:hAnsiTheme="majorHAnsi" w:cstheme="majorHAnsi"/>
+          <w:sz w:val="24"/>
+          <w:szCs w:val="24"/>
+        </w:rPr>
+      </w:pPr>
+    </w:p>
+    <w:p>
+      <w:pPr>
+        <w:spacing w:line="360" w:lineRule="auto"/>
+        <w:rPr>
+          <w:rFonts w:asciiTheme="majorHAnsi" w:eastAsia="Courier New" w:hAnsiTheme="majorHAnsi" w:cstheme="majorHAnsi"/>
+          <w:sz w:val="24"/>
+          <w:szCs w:val="24"/>
+        </w:rPr>
+      </w:pPr>
+    </w:p>
+    <w:p>
+      <w:pPr>
+        <w:spacing w:line="360" w:lineRule="auto"/>
+        <w:rPr>
+          <w:rFonts w:asciiTheme="majorHAnsi" w:eastAsia="Courier New" w:hAnsiTheme="majorHAnsi" w:cstheme="majorHAnsi"/>
+          <w:sz w:val="24"/>
+          <w:szCs w:val="24"/>
+        </w:rPr>
+      </w:pPr>
+    </w:p>
+    <w:p>
+      <w:pPr>
+        <w:spacing w:line="360" w:lineRule="auto"/>
+        <w:rPr>
+          <w:rFonts w:asciiTheme="majorHAnsi" w:eastAsia="Courier New" w:hAnsiTheme="majorHAnsi" w:cstheme="majorHAnsi"/>
+          <w:sz w:val="24"/>
+          <w:szCs w:val="24"/>
+        </w:rPr>
+      </w:pPr>
+    </w:p>
+    <w:p>
+      <w:pPr>
+        <w:spacing w:line="360" w:lineRule="auto"/>
+        <w:rPr>
+          <w:rFonts w:asciiTheme="majorHAnsi" w:eastAsia="Courier New" w:hAnsiTheme="majorHAnsi" w:cstheme="majorHAnsi"/>
+          <w:sz w:val="24"/>
+          <w:szCs w:val="24"/>
+        </w:rPr>
+      </w:pPr>
+    </w:p>
+    <w:p>
+      <w:pPr>
+        <w:spacing w:line="360" w:lineRule="auto"/>
+        <w:rPr>
+          <w:rFonts w:asciiTheme="majorHAnsi" w:eastAsia="Courier New" w:hAnsiTheme="majorHAnsi" w:cstheme="majorHAnsi"/>
+          <w:sz w:val="24"/>
+          <w:szCs w:val="24"/>
+        </w:rPr>
+      </w:pPr>
+    </w:p>
+    <w:p>
+      <w:pPr>
+        <w:spacing w:line="360" w:lineRule="auto"/>
+        <w:rPr>
+          <w:rFonts w:asciiTheme="majorHAnsi" w:eastAsia="Courier New" w:hAnsiTheme="majorHAnsi" w:cstheme="majorHAnsi"/>
+          <w:sz w:val="24"/>
+          <w:szCs w:val="24"/>
+        </w:rPr>
+      </w:pPr>
+    </w:p>
+    <w:p>
+      <w:pPr>
+        <w:spacing w:line="360" w:lineRule="auto"/>
+        <w:rPr>
+          <w:rFonts w:asciiTheme="majorHAnsi" w:eastAsia="Courier New" w:hAnsiTheme="majorHAnsi" w:cstheme="majorHAnsi"/>
           <w:sz w:val="24"/>
           <w:szCs w:val="24"/>
         </w:rPr>
@@ -1885,14 +1934,14 @@
         <w:spacing w:line="360" w:lineRule="auto"/>
         <w:contextualSpacing/>
         <w:rPr>
-          <w:rFonts w:ascii="Courier New" w:eastAsia="Courier New" w:hAnsi="Courier New" w:cs="Courier New"/>
-          <w:sz w:val="24"/>
-          <w:szCs w:val="24"/>
-        </w:rPr>
-      </w:pPr>
-      <w:r>
-        <w:rPr>
-          <w:rFonts w:ascii="Courier New" w:eastAsia="Courier New" w:hAnsi="Courier New" w:cs="Courier New"/>
+          <w:rFonts w:asciiTheme="majorHAnsi" w:eastAsia="Courier New" w:hAnsiTheme="majorHAnsi" w:cstheme="majorHAnsi"/>
+          <w:sz w:val="24"/>
+          <w:szCs w:val="24"/>
+        </w:rPr>
+      </w:pPr>
+      <w:r>
+        <w:rPr>
+          <w:rFonts w:asciiTheme="majorHAnsi" w:eastAsia="Courier New" w:hAnsiTheme="majorHAnsi" w:cstheme="majorHAnsi"/>
           <w:sz w:val="24"/>
           <w:szCs w:val="24"/>
         </w:rPr>
@@ -1903,7 +1952,7 @@
       <w:pPr>
         <w:spacing w:line="360" w:lineRule="auto"/>
         <w:rPr>
-          <w:rFonts w:ascii="Courier New" w:eastAsia="Courier New" w:hAnsi="Courier New" w:cs="Courier New"/>
+          <w:rFonts w:asciiTheme="majorHAnsi" w:eastAsia="Courier New" w:hAnsiTheme="majorHAnsi" w:cstheme="majorHAnsi"/>
           <w:color w:val="4B4F56"/>
           <w:sz w:val="24"/>
           <w:szCs w:val="24"/>
@@ -1915,7 +1964,7 @@
       <w:pPr>
         <w:spacing w:line="360" w:lineRule="auto"/>
         <w:rPr>
-          <w:rFonts w:ascii="Courier New" w:eastAsia="Courier New" w:hAnsi="Courier New" w:cs="Courier New"/>
+          <w:rFonts w:asciiTheme="majorHAnsi" w:eastAsia="Courier New" w:hAnsiTheme="majorHAnsi" w:cstheme="majorHAnsi"/>
           <w:color w:val="4B4F56"/>
           <w:sz w:val="24"/>
           <w:szCs w:val="24"/>
@@ -1927,7 +1976,7 @@
       <w:pPr>
         <w:spacing w:line="360" w:lineRule="auto"/>
         <w:rPr>
-          <w:rFonts w:ascii="Courier New" w:eastAsia="Courier New" w:hAnsi="Courier New" w:cs="Courier New"/>
+          <w:rFonts w:asciiTheme="majorHAnsi" w:eastAsia="Courier New" w:hAnsiTheme="majorHAnsi" w:cstheme="majorHAnsi"/>
           <w:sz w:val="24"/>
           <w:szCs w:val="24"/>
         </w:rPr>
@@ -1944,7 +1993,7 @@
 </file>
 
 <file path=word/numbering.xml><?xml version="1.0" encoding="utf-8"?>
-<w:numbering xmlns:wpc="http://schemas.microsoft.com/office/word/2010/wordprocessingCanvas" xmlns:mc="http://schemas.openxmlformats.org/markup-compatibility/2006" xmlns:o="urn:schemas-microsoft-com:office:office" xmlns:r="http://schemas.openxmlformats.org/officeDocument/2006/relationships" xmlns:m="http://schemas.openxmlformats.org/officeDocument/2006/math" xmlns:v="urn:schemas-microsoft-com:vml" xmlns:wp14="http://schemas.microsoft.com/office/word/2010/wordprocessingDrawing" xmlns:wp="http://schemas.openxmlformats.org/drawingml/2006/wordprocessingDrawing" xmlns:w10="urn:schemas-microsoft-com:office:word" xmlns:w="http://schemas.openxmlformats.org/wordprocessingml/2006/main" xmlns:w14="http://schemas.microsoft.com/office/word/2010/wordml" xmlns:w15="http://schemas.microsoft.com/office/word/2012/wordml" xmlns:wpg="http://schemas.microsoft.com/office/word/2010/wordprocessingGroup" xmlns:wpi="http://schemas.microsoft.com/office/word/2010/wordprocessingInk" xmlns:wne="http://schemas.microsoft.com/office/word/2006/wordml" xmlns:wps="http://schemas.microsoft.com/office/word/2010/wordprocessingShape" mc:Ignorable="w14 w15 wp14">
+<w:numbering xmlns:wpc="http://schemas.microsoft.com/office/word/2010/wordprocessingCanvas" xmlns:cx="http://schemas.microsoft.com/office/drawing/2014/chartex" xmlns:cx1="http://schemas.microsoft.com/office/drawing/2015/9/8/chartex" xmlns:cx2="http://schemas.microsoft.com/office/drawing/2015/10/21/chartex" xmlns:cx3="http://schemas.microsoft.com/office/drawing/2016/5/9/chartex" xmlns:cx4="http://schemas.microsoft.com/office/drawing/2016/5/10/chartex" xmlns:cx5="http://schemas.microsoft.com/office/drawing/2016/5/11/chartex" xmlns:cx6="http://schemas.microsoft.com/office/drawing/2016/5/12/chartex" xmlns:cx7="http://schemas.microsoft.com/office/drawing/2016/5/13/chartex" xmlns:cx8="http://schemas.microsoft.com/office/drawing/2016/5/14/chartex" xmlns:mc="http://schemas.openxmlformats.org/markup-compatibility/2006" xmlns:aink="http://schemas.microsoft.com/office/drawing/2016/ink" xmlns:am3d="http://schemas.microsoft.com/office/drawing/2017/model3d" xmlns:o="urn:schemas-microsoft-com:office:office" xmlns:r="http://schemas.openxmlformats.org/officeDocument/2006/relationships" xmlns:m="http://schemas.openxmlformats.org/officeDocument/2006/math" xmlns:v="urn:schemas-microsoft-com:vml" xmlns:wp14="http://schemas.microsoft.com/office/word/2010/wordprocessingDrawing" xmlns:wp="http://schemas.openxmlformats.org/drawingml/2006/wordprocessingDrawing" xmlns:w10="urn:schemas-microsoft-com:office:word" xmlns:w="http://schemas.openxmlformats.org/wordprocessingml/2006/main" xmlns:w14="http://schemas.microsoft.com/office/word/2010/wordml" xmlns:w15="http://schemas.microsoft.com/office/word/2012/wordml" xmlns:w16cid="http://schemas.microsoft.com/office/word/2016/wordml/cid" xmlns:w16se="http://schemas.microsoft.com/office/word/2015/wordml/symex" xmlns:wpg="http://schemas.microsoft.com/office/word/2010/wordprocessingGroup" xmlns:wpi="http://schemas.microsoft.com/office/word/2010/wordprocessingInk" xmlns:wne="http://schemas.microsoft.com/office/word/2006/wordml" xmlns:wps="http://schemas.microsoft.com/office/word/2010/wordprocessingShape" mc:Ignorable="w14 w15 w16se w16cid wp14">
   <w:abstractNum w:abstractNumId="0" w15:restartNumberingAfterBreak="0">
     <w:nsid w:val="1EE16134"/>
     <w:multiLevelType w:val="multilevel"/>
@@ -2297,7 +2346,7 @@
 </file>
 
 <file path=word/styles.xml><?xml version="1.0" encoding="utf-8"?>
-<w:styles xmlns:mc="http://schemas.openxmlformats.org/markup-compatibility/2006" xmlns:r="http://schemas.openxmlformats.org/officeDocument/2006/relationships" xmlns:w="http://schemas.openxmlformats.org/wordprocessingml/2006/main" xmlns:w14="http://schemas.microsoft.com/office/word/2010/wordml" xmlns:w15="http://schemas.microsoft.com/office/word/2012/wordml" mc:Ignorable="w14 w15">
+<w:styles xmlns:mc="http://schemas.openxmlformats.org/markup-compatibility/2006" xmlns:r="http://schemas.openxmlformats.org/officeDocument/2006/relationships" xmlns:w="http://schemas.openxmlformats.org/wordprocessingml/2006/main" xmlns:w14="http://schemas.microsoft.com/office/word/2010/wordml" xmlns:w15="http://schemas.microsoft.com/office/word/2012/wordml" xmlns:w16cid="http://schemas.microsoft.com/office/word/2016/wordml/cid" xmlns:w16se="http://schemas.microsoft.com/office/word/2015/wordml/symex" mc:Ignorable="w14 w15 w16se w16cid">
   <w:docDefaults>
     <w:rPrDefault>
       <w:rPr>
@@ -2321,7 +2370,7 @@
       </w:pPr>
     </w:pPrDefault>
   </w:docDefaults>
-  <w:latentStyles w:defLockedState="0" w:defUIPriority="99" w:defSemiHidden="0" w:defUnhideWhenUsed="0" w:defQFormat="0" w:count="371">
+  <w:latentStyles w:defLockedState="0" w:defUIPriority="99" w:defSemiHidden="0" w:defUnhideWhenUsed="0" w:defQFormat="0" w:count="375">
     <w:lsdException w:name="Normal" w:uiPriority="0" w:qFormat="1"/>
     <w:lsdException w:name="heading 1" w:uiPriority="9" w:qFormat="1"/>
     <w:lsdException w:name="heading 2" w:semiHidden="1" w:uiPriority="9" w:unhideWhenUsed="1" w:qFormat="1"/>
@@ -2427,7 +2476,6 @@
     <w:lsdException w:name="HTML Sample" w:semiHidden="1" w:unhideWhenUsed="1"/>
     <w:lsdException w:name="HTML Typewriter" w:semiHidden="1" w:unhideWhenUsed="1"/>
     <w:lsdException w:name="HTML Variable" w:semiHidden="1" w:unhideWhenUsed="1"/>
-    <w:lsdException w:name="Normal Table" w:semiHidden="1" w:unhideWhenUsed="1"/>
     <w:lsdException w:name="annotation subject" w:semiHidden="1" w:unhideWhenUsed="1"/>
     <w:lsdException w:name="No List" w:semiHidden="1" w:unhideWhenUsed="1"/>
     <w:lsdException w:name="Outline List 1" w:semiHidden="1" w:unhideWhenUsed="1"/>
@@ -2471,10 +2519,8 @@
     <w:lsdException w:name="Table Elegant" w:semiHidden="1" w:unhideWhenUsed="1"/>
     <w:lsdException w:name="Table Professional" w:semiHidden="1" w:unhideWhenUsed="1"/>
     <w:lsdException w:name="Table Subtle 1" w:semiHidden="1" w:unhideWhenUsed="1"/>
-    <w:lsdException w:name="Table Subtle 2" w:semiHidden="1" w:unhideWhenUsed="1"/>
     <w:lsdException w:name="Table Web 1" w:semiHidden="1" w:unhideWhenUsed="1"/>
     <w:lsdException w:name="Table Web 2" w:semiHidden="1" w:unhideWhenUsed="1"/>
-    <w:lsdException w:name="Table Web 3" w:semiHidden="1" w:unhideWhenUsed="1"/>
     <w:lsdException w:name="Balloon Text" w:semiHidden="1" w:unhideWhenUsed="1"/>
     <w:lsdException w:name="Table Grid" w:uiPriority="39"/>
     <w:lsdException w:name="Table Theme" w:semiHidden="1" w:unhideWhenUsed="1"/>
@@ -2693,6 +2739,10 @@
     <w:lsdException w:name="List Table 5 Dark Accent 6" w:uiPriority="50"/>
     <w:lsdException w:name="List Table 6 Colorful Accent 6" w:uiPriority="51"/>
     <w:lsdException w:name="List Table 7 Colorful Accent 6" w:uiPriority="52"/>
+    <w:lsdException w:name="Mention" w:semiHidden="1" w:unhideWhenUsed="1"/>
+    <w:lsdException w:name="Smart Hyperlink" w:semiHidden="1" w:unhideWhenUsed="1"/>
+    <w:lsdException w:name="Hashtag" w:semiHidden="1" w:unhideWhenUsed="1"/>
+    <w:lsdException w:name="Unresolved Mention" w:semiHidden="1" w:unhideWhenUsed="1"/>
   </w:latentStyles>
   <w:style w:type="paragraph" w:default="1" w:styleId="Normal">
     <w:name w:val="Normal"/>

</xml_diff>

<commit_message>
Added Initial Conclusion Content
</commit_message>
<xml_diff>
--- a/Webtek lec.docx
+++ b/Webtek lec.docx
@@ -1760,6 +1760,7 @@
           <w:rFonts w:ascii="Calibri" w:cs="Calibri" w:eastAsia="Calibri" w:hAnsi="Calibri"/>
           <w:sz w:val="24"/>
           <w:szCs w:val="24"/>
+          <w:shd w:fill="f1f0f0" w:val="clear"/>
         </w:rPr>
       </w:pPr>
       <w:r>
@@ -1770,6 +1771,17 @@
           <w:rtl w:val="0"/>
         </w:rPr>
         <w:tab/>
+      </w:r>
+      <w:r>
+        <w:rPr>
+          <w:rtl w:val="0"/>
+        </w:rPr>
+        <w:t xml:space="preserve">WWW truly serves a vital point in both entertainment and social interaction. Human beings are social beings and need to communicate at interact with other people. Games, Social media, etc. makes it easier and more convenient for everyone. WWW makes entertainment and social interaction accessible to almost everyone and the world became more connected. With the constant development of technology. With this being said, WWW is one of the greatest idea made.</w:t>
+      </w:r>
+      <w:r>
+        <w:rPr>
+          <w:rtl w:val="0"/>
+        </w:rPr>
       </w:r>
     </w:p>
     <w:p>

</xml_diff>